<commit_message>
Serial code comparison was updated with a new row. The report was added with introduction and first paragraph
</commit_message>
<xml_diff>
--- a/Presentation/Comparison Serial 1&2.docx
+++ b/Presentation/Comparison Serial 1&2.docx
@@ -7758,7 +7758,7 @@
       <w:tr>
         <w:trPr>
           <w:cnfStyle w:val="000000100000" w:firstRow="0" w:lastRow="0" w:firstColumn="0" w:lastColumn="0" w:oddVBand="0" w:evenVBand="0" w:oddHBand="1" w:evenHBand="0" w:firstRowFirstColumn="0" w:firstRowLastColumn="0" w:lastRowFirstColumn="0" w:lastRowLastColumn="0"/>
-          <w:trHeight w:val="341"/>
+          <w:trHeight w:val="322"/>
         </w:trPr>
         <w:tc>
           <w:tcPr>
@@ -7770,6 +7770,8 @@
             <w:pPr>
               <w:jc w:val="center"/>
               <w:rPr>
+                <w:rFonts w:ascii="Calibri" w:eastAsia="Calibri" w:hAnsi="Calibri" w:cs="Times New Roman"/>
+                <w:b w:val="0"/>
                 <w:lang w:val="en-GB"/>
               </w:rPr>
             </w:pPr>
@@ -7825,7 +7827,7 @@
                         <w:rFonts w:ascii="Cambria Math" w:hAnsi="Cambria Math"/>
                         <w:lang w:val="en-GB"/>
                       </w:rPr>
-                      <m:t>6</m:t>
+                      <m:t>5</m:t>
                     </m:r>
                   </m:sup>
                 </m:sSup>
@@ -7846,8 +7848,8 @@
               <w:jc w:val="center"/>
               <w:cnfStyle w:val="000000100000" w:firstRow="0" w:lastRow="0" w:firstColumn="0" w:lastColumn="0" w:oddVBand="0" w:evenVBand="0" w:oddHBand="1" w:evenHBand="0" w:firstRowFirstColumn="0" w:firstRowLastColumn="0" w:lastRowFirstColumn="0" w:lastRowLastColumn="0"/>
               <w:rPr>
+                <w:rFonts w:ascii="Calibri" w:eastAsia="Calibri" w:hAnsi="Calibri" w:cs="Times New Roman"/>
                 <w:b/>
-                <w:bCs/>
                 <w:lang w:val="en-GB"/>
               </w:rPr>
             </w:pPr>
@@ -7868,8 +7870,6 @@
                     <m:ctrlPr>
                       <w:rPr>
                         <w:rFonts w:ascii="Cambria Math" w:hAnsi="Cambria Math"/>
-                        <w:b/>
-                        <w:bCs/>
                         <w:i/>
                         <w:lang w:val="en-GB"/>
                       </w:rPr>
@@ -7896,7 +7896,7 @@
                         <w:rFonts w:ascii="Cambria Math" w:hAnsi="Cambria Math"/>
                         <w:lang w:val="en-GB"/>
                       </w:rPr>
-                      <m:t>2</m:t>
+                      <m:t>3</m:t>
                     </m:r>
                   </m:sup>
                 </m:sSup>
@@ -7924,7 +7924,10 @@
               <w:rPr>
                 <w:lang w:val="en-GB"/>
               </w:rPr>
-              <w:t>0.01949</w:t>
+              <w:t>0</w:t>
+            </w:r>
+            <w:r>
+              <w:t>.00448</w:t>
             </w:r>
           </w:p>
         </w:tc>
@@ -7945,7 +7948,10 @@
               <w:rPr>
                 <w:lang w:val="en-GB"/>
               </w:rPr>
-              <w:t>0.02967</w:t>
+              <w:t>0</w:t>
+            </w:r>
+            <w:r>
+              <w:t>.00581</w:t>
             </w:r>
           </w:p>
         </w:tc>
@@ -7969,7 +7975,10 @@
               <w:rPr>
                 <w:lang w:val="en-GB"/>
               </w:rPr>
-              <w:t>65.68999</w:t>
+              <w:t>7</w:t>
+            </w:r>
+            <w:r>
+              <w:t>7.00919</w:t>
             </w:r>
           </w:p>
         </w:tc>
@@ -7993,7 +8002,10 @@
               <w:rPr>
                 <w:lang w:val="en-GB"/>
               </w:rPr>
-              <w:t>0.01547</w:t>
+              <w:t>0</w:t>
+            </w:r>
+            <w:r>
+              <w:t>.00387</w:t>
             </w:r>
           </w:p>
         </w:tc>
@@ -8014,7 +8026,10 @@
               <w:rPr>
                 <w:lang w:val="en-GB"/>
               </w:rPr>
-              <w:t>0.02525</w:t>
+              <w:t>0</w:t>
+            </w:r>
+            <w:r>
+              <w:t>.00522</w:t>
             </w:r>
           </w:p>
         </w:tc>
@@ -8035,14 +8050,17 @@
               <w:rPr>
                 <w:lang w:val="en-GB"/>
               </w:rPr>
-              <w:t>61.25466</w:t>
+              <w:t>7</w:t>
+            </w:r>
+            <w:r>
+              <w:t>4.13492</w:t>
             </w:r>
           </w:p>
         </w:tc>
       </w:tr>
       <w:tr>
         <w:trPr>
-          <w:trHeight w:val="322"/>
+          <w:trHeight w:val="341"/>
         </w:trPr>
         <w:tc>
           <w:tcPr>
@@ -8180,7 +8198,7 @@
                         <w:rFonts w:ascii="Cambria Math" w:hAnsi="Cambria Math"/>
                         <w:lang w:val="en-GB"/>
                       </w:rPr>
-                      <m:t>3</m:t>
+                      <m:t>2</m:t>
                     </m:r>
                   </m:sup>
                 </m:sSup>
@@ -8208,7 +8226,7 @@
               <w:rPr>
                 <w:lang w:val="en-GB"/>
               </w:rPr>
-              <w:t>0.04122</w:t>
+              <w:t>0.01949</w:t>
             </w:r>
           </w:p>
         </w:tc>
@@ -8229,7 +8247,7 @@
               <w:rPr>
                 <w:lang w:val="en-GB"/>
               </w:rPr>
-              <w:t>0.05085</w:t>
+              <w:t>0.02967</w:t>
             </w:r>
           </w:p>
         </w:tc>
@@ -8253,7 +8271,7 @@
               <w:rPr>
                 <w:lang w:val="en-GB"/>
               </w:rPr>
-              <w:t>81.06793</w:t>
+              <w:t>65.68999</w:t>
             </w:r>
           </w:p>
         </w:tc>
@@ -8277,7 +8295,7 @@
               <w:rPr>
                 <w:lang w:val="en-GB"/>
               </w:rPr>
-              <w:t>0.03991</w:t>
+              <w:t>0.01547</w:t>
             </w:r>
           </w:p>
         </w:tc>
@@ -8298,7 +8316,7 @@
               <w:rPr>
                 <w:lang w:val="en-GB"/>
               </w:rPr>
-              <w:t>0.04979</w:t>
+              <w:t>0.02525</w:t>
             </w:r>
           </w:p>
         </w:tc>
@@ -8319,7 +8337,7 @@
               <w:rPr>
                 <w:lang w:val="en-GB"/>
               </w:rPr>
-              <w:t>80.14578</w:t>
+              <w:t>61.25466</w:t>
             </w:r>
           </w:p>
         </w:tc>
@@ -8339,8 +8357,6 @@
             <w:pPr>
               <w:jc w:val="center"/>
               <w:rPr>
-                <w:rFonts w:ascii="Calibri" w:eastAsia="Calibri" w:hAnsi="Calibri" w:cs="Times New Roman"/>
-                <w:b w:val="0"/>
                 <w:lang w:val="en-GB"/>
               </w:rPr>
             </w:pPr>
@@ -8396,7 +8412,7 @@
                         <w:rFonts w:ascii="Cambria Math" w:hAnsi="Cambria Math"/>
                         <w:lang w:val="en-GB"/>
                       </w:rPr>
-                      <m:t>7</m:t>
+                      <m:t>6</m:t>
                     </m:r>
                   </m:sup>
                 </m:sSup>
@@ -8417,8 +8433,8 @@
               <w:jc w:val="center"/>
               <w:cnfStyle w:val="000000100000" w:firstRow="0" w:lastRow="0" w:firstColumn="0" w:lastColumn="0" w:oddVBand="0" w:evenVBand="0" w:oddHBand="1" w:evenHBand="0" w:firstRowFirstColumn="0" w:firstRowLastColumn="0" w:lastRowFirstColumn="0" w:lastRowLastColumn="0"/>
               <w:rPr>
-                <w:rFonts w:ascii="Calibri" w:eastAsia="Calibri" w:hAnsi="Calibri" w:cs="Times New Roman"/>
                 <w:b/>
+                <w:bCs/>
                 <w:lang w:val="en-GB"/>
               </w:rPr>
             </w:pPr>
@@ -8439,6 +8455,8 @@
                     <m:ctrlPr>
                       <w:rPr>
                         <w:rFonts w:ascii="Cambria Math" w:hAnsi="Cambria Math"/>
+                        <w:b/>
+                        <w:bCs/>
                         <w:i/>
                         <w:lang w:val="en-GB"/>
                       </w:rPr>
@@ -8465,7 +8483,7 @@
                         <w:rFonts w:ascii="Cambria Math" w:hAnsi="Cambria Math"/>
                         <w:lang w:val="en-GB"/>
                       </w:rPr>
-                      <m:t>2</m:t>
+                      <m:t>3</m:t>
                     </m:r>
                   </m:sup>
                 </m:sSup>
@@ -8493,7 +8511,7 @@
               <w:rPr>
                 <w:lang w:val="en-GB"/>
               </w:rPr>
-              <w:t>0.19065</w:t>
+              <w:t>0.04122</w:t>
             </w:r>
           </w:p>
         </w:tc>
@@ -8514,7 +8532,7 @@
               <w:rPr>
                 <w:lang w:val="en-GB"/>
               </w:rPr>
-              <w:t>0.28348</w:t>
+              <w:t>0.05085</w:t>
             </w:r>
           </w:p>
         </w:tc>
@@ -8538,7 +8556,7 @@
               <w:rPr>
                 <w:lang w:val="en-GB"/>
               </w:rPr>
-              <w:t>67.25468</w:t>
+              <w:t>81.06793</w:t>
             </w:r>
           </w:p>
         </w:tc>
@@ -8562,7 +8580,7 @@
               <w:rPr>
                 <w:lang w:val="en-GB"/>
               </w:rPr>
-              <w:t>0.15494</w:t>
+              <w:t>0.03991</w:t>
             </w:r>
           </w:p>
         </w:tc>
@@ -8583,7 +8601,7 @@
               <w:rPr>
                 <w:lang w:val="en-GB"/>
               </w:rPr>
-              <w:t>0.24833</w:t>
+              <w:t>0.04979</w:t>
             </w:r>
           </w:p>
         </w:tc>
@@ -8604,7 +8622,7 @@
               <w:rPr>
                 <w:lang w:val="en-GB"/>
               </w:rPr>
-              <w:t>62.39440</w:t>
+              <w:t>80.14578</w:t>
             </w:r>
           </w:p>
         </w:tc>
@@ -8617,13 +8635,14 @@
           <w:tcPr>
             <w:cnfStyle w:val="001000000000" w:firstRow="0" w:lastRow="0" w:firstColumn="1" w:lastColumn="0" w:oddVBand="0" w:evenVBand="0" w:oddHBand="0" w:evenHBand="0" w:firstRowFirstColumn="0" w:firstRowLastColumn="0" w:lastRowFirstColumn="0" w:lastRowLastColumn="0"/>
             <w:tcW w:w="410" w:type="pct"/>
-            <w:shd w:val="clear" w:color="auto" w:fill="E7E6E6" w:themeFill="background2"/>
-            <w:vAlign w:val="center"/>
-          </w:tcPr>
-          <w:p>
-            <w:pPr>
-              <w:jc w:val="center"/>
-              <w:rPr>
+            <w:vAlign w:val="center"/>
+          </w:tcPr>
+          <w:p>
+            <w:pPr>
+              <w:jc w:val="center"/>
+              <w:rPr>
+                <w:rFonts w:ascii="Calibri" w:eastAsia="Calibri" w:hAnsi="Calibri" w:cs="Times New Roman"/>
+                <w:b w:val="0"/>
                 <w:lang w:val="en-GB"/>
               </w:rPr>
             </w:pPr>
@@ -8693,16 +8712,15 @@
             <w:tcBorders>
               <w:right w:val="double" w:sz="12" w:space="0" w:color="auto"/>
             </w:tcBorders>
-            <w:shd w:val="clear" w:color="auto" w:fill="E7E6E6" w:themeFill="background2"/>
-            <w:vAlign w:val="center"/>
-          </w:tcPr>
-          <w:p>
-            <w:pPr>
-              <w:jc w:val="center"/>
-              <w:cnfStyle w:val="000000000000" w:firstRow="0" w:lastRow="0" w:firstColumn="0" w:lastColumn="0" w:oddVBand="0" w:evenVBand="0" w:oddHBand="0" w:evenHBand="0" w:firstRowFirstColumn="0" w:firstRowLastColumn="0" w:lastRowFirstColumn="0" w:lastRowLastColumn="0"/>
-              <w:rPr>
+            <w:vAlign w:val="center"/>
+          </w:tcPr>
+          <w:p>
+            <w:pPr>
+              <w:jc w:val="center"/>
+              <w:cnfStyle w:val="000000000000" w:firstRow="0" w:lastRow="0" w:firstColumn="0" w:lastColumn="0" w:oddVBand="0" w:evenVBand="0" w:oddHBand="0" w:evenHBand="0" w:firstRowFirstColumn="0" w:firstRowLastColumn="0" w:lastRowFirstColumn="0" w:lastRowLastColumn="0"/>
+              <w:rPr>
+                <w:rFonts w:ascii="Calibri" w:eastAsia="Calibri" w:hAnsi="Calibri" w:cs="Times New Roman"/>
                 <w:b/>
-                <w:bCs/>
                 <w:lang w:val="en-GB"/>
               </w:rPr>
             </w:pPr>
@@ -8723,8 +8741,6 @@
                     <m:ctrlPr>
                       <w:rPr>
                         <w:rFonts w:ascii="Cambria Math" w:hAnsi="Cambria Math"/>
-                        <w:b/>
-                        <w:bCs/>
                         <w:i/>
                         <w:lang w:val="en-GB"/>
                       </w:rPr>
@@ -8751,7 +8767,7 @@
                         <w:rFonts w:ascii="Cambria Math" w:hAnsi="Cambria Math"/>
                         <w:lang w:val="en-GB"/>
                       </w:rPr>
-                      <m:t>3</m:t>
+                      <m:t>2</m:t>
                     </m:r>
                   </m:sup>
                 </m:sSup>
@@ -8765,44 +8781,42 @@
             <w:tcBorders>
               <w:left w:val="double" w:sz="12" w:space="0" w:color="auto"/>
             </w:tcBorders>
-            <w:shd w:val="clear" w:color="auto" w:fill="E7E6E6" w:themeFill="background2"/>
-            <w:vAlign w:val="center"/>
-          </w:tcPr>
-          <w:p>
-            <w:pPr>
-              <w:jc w:val="center"/>
-              <w:cnfStyle w:val="000000000000" w:firstRow="0" w:lastRow="0" w:firstColumn="0" w:lastColumn="0" w:oddVBand="0" w:evenVBand="0" w:oddHBand="0" w:evenHBand="0" w:firstRowFirstColumn="0" w:firstRowLastColumn="0" w:lastRowFirstColumn="0" w:lastRowLastColumn="0"/>
-              <w:rPr>
-                <w:lang w:val="en-GB"/>
-              </w:rPr>
-            </w:pPr>
-            <w:r>
-              <w:rPr>
-                <w:lang w:val="en-GB"/>
-              </w:rPr>
-              <w:t>0.44433</w:t>
+            <w:vAlign w:val="center"/>
+          </w:tcPr>
+          <w:p>
+            <w:pPr>
+              <w:jc w:val="center"/>
+              <w:cnfStyle w:val="000000000000" w:firstRow="0" w:lastRow="0" w:firstColumn="0" w:lastColumn="0" w:oddVBand="0" w:evenVBand="0" w:oddHBand="0" w:evenHBand="0" w:firstRowFirstColumn="0" w:firstRowLastColumn="0" w:lastRowFirstColumn="0" w:lastRowLastColumn="0"/>
+              <w:rPr>
+                <w:lang w:val="en-GB"/>
+              </w:rPr>
+            </w:pPr>
+            <w:r>
+              <w:rPr>
+                <w:lang w:val="en-GB"/>
+              </w:rPr>
+              <w:t>0.19065</w:t>
             </w:r>
           </w:p>
         </w:tc>
         <w:tc>
           <w:tcPr>
             <w:tcW w:w="718" w:type="pct"/>
-            <w:shd w:val="clear" w:color="auto" w:fill="E7E6E6" w:themeFill="background2"/>
-            <w:vAlign w:val="center"/>
-          </w:tcPr>
-          <w:p>
-            <w:pPr>
-              <w:jc w:val="center"/>
-              <w:cnfStyle w:val="000000000000" w:firstRow="0" w:lastRow="0" w:firstColumn="0" w:lastColumn="0" w:oddVBand="0" w:evenVBand="0" w:oddHBand="0" w:evenHBand="0" w:firstRowFirstColumn="0" w:firstRowLastColumn="0" w:lastRowFirstColumn="0" w:lastRowLastColumn="0"/>
-              <w:rPr>
-                <w:lang w:val="en-GB"/>
-              </w:rPr>
-            </w:pPr>
-            <w:r>
-              <w:rPr>
-                <w:lang w:val="en-GB"/>
-              </w:rPr>
-              <w:t>0.53645</w:t>
+            <w:vAlign w:val="center"/>
+          </w:tcPr>
+          <w:p>
+            <w:pPr>
+              <w:jc w:val="center"/>
+              <w:cnfStyle w:val="000000000000" w:firstRow="0" w:lastRow="0" w:firstColumn="0" w:lastColumn="0" w:oddVBand="0" w:evenVBand="0" w:oddHBand="0" w:evenHBand="0" w:firstRowFirstColumn="0" w:firstRowLastColumn="0" w:lastRowFirstColumn="0" w:lastRowLastColumn="0"/>
+              <w:rPr>
+                <w:lang w:val="en-GB"/>
+              </w:rPr>
+            </w:pPr>
+            <w:r>
+              <w:rPr>
+                <w:lang w:val="en-GB"/>
+              </w:rPr>
+              <w:t>0.28348</w:t>
             </w:r>
           </w:p>
         </w:tc>
@@ -8812,22 +8826,21 @@
             <w:tcBorders>
               <w:right w:val="double" w:sz="12" w:space="0" w:color="auto"/>
             </w:tcBorders>
-            <w:shd w:val="clear" w:color="auto" w:fill="E7E6E6" w:themeFill="background2"/>
-            <w:vAlign w:val="center"/>
-          </w:tcPr>
-          <w:p>
-            <w:pPr>
-              <w:jc w:val="center"/>
-              <w:cnfStyle w:val="000000000000" w:firstRow="0" w:lastRow="0" w:firstColumn="0" w:lastColumn="0" w:oddVBand="0" w:evenVBand="0" w:oddHBand="0" w:evenHBand="0" w:firstRowFirstColumn="0" w:firstRowLastColumn="0" w:lastRowFirstColumn="0" w:lastRowLastColumn="0"/>
-              <w:rPr>
-                <w:lang w:val="en-GB"/>
-              </w:rPr>
-            </w:pPr>
-            <w:r>
-              <w:rPr>
-                <w:lang w:val="en-GB"/>
-              </w:rPr>
-              <w:t>82.82867</w:t>
+            <w:vAlign w:val="center"/>
+          </w:tcPr>
+          <w:p>
+            <w:pPr>
+              <w:jc w:val="center"/>
+              <w:cnfStyle w:val="000000000000" w:firstRow="0" w:lastRow="0" w:firstColumn="0" w:lastColumn="0" w:oddVBand="0" w:evenVBand="0" w:oddHBand="0" w:evenHBand="0" w:firstRowFirstColumn="0" w:firstRowLastColumn="0" w:lastRowFirstColumn="0" w:lastRowLastColumn="0"/>
+              <w:rPr>
+                <w:lang w:val="en-GB"/>
+              </w:rPr>
+            </w:pPr>
+            <w:r>
+              <w:rPr>
+                <w:lang w:val="en-GB"/>
+              </w:rPr>
+              <w:t>67.25468</w:t>
             </w:r>
           </w:p>
         </w:tc>
@@ -8837,72 +8850,63 @@
             <w:tcBorders>
               <w:left w:val="double" w:sz="12" w:space="0" w:color="auto"/>
             </w:tcBorders>
-            <w:shd w:val="clear" w:color="auto" w:fill="E7E6E6" w:themeFill="background2"/>
-            <w:vAlign w:val="center"/>
-          </w:tcPr>
-          <w:p>
-            <w:pPr>
-              <w:jc w:val="center"/>
-              <w:cnfStyle w:val="000000000000" w:firstRow="0" w:lastRow="0" w:firstColumn="0" w:lastColumn="0" w:oddVBand="0" w:evenVBand="0" w:oddHBand="0" w:evenHBand="0" w:firstRowFirstColumn="0" w:firstRowLastColumn="0" w:lastRowFirstColumn="0" w:lastRowLastColumn="0"/>
-              <w:rPr>
-                <w:lang w:val="en-GB"/>
-              </w:rPr>
-            </w:pPr>
-            <w:r>
-              <w:rPr>
-                <w:lang w:val="en-GB"/>
-              </w:rPr>
-              <w:t>0.39396</w:t>
+            <w:vAlign w:val="center"/>
+          </w:tcPr>
+          <w:p>
+            <w:pPr>
+              <w:jc w:val="center"/>
+              <w:cnfStyle w:val="000000000000" w:firstRow="0" w:lastRow="0" w:firstColumn="0" w:lastColumn="0" w:oddVBand="0" w:evenVBand="0" w:oddHBand="0" w:evenHBand="0" w:firstRowFirstColumn="0" w:firstRowLastColumn="0" w:lastRowFirstColumn="0" w:lastRowLastColumn="0"/>
+              <w:rPr>
+                <w:lang w:val="en-GB"/>
+              </w:rPr>
+            </w:pPr>
+            <w:r>
+              <w:rPr>
+                <w:lang w:val="en-GB"/>
+              </w:rPr>
+              <w:t>0.15494</w:t>
             </w:r>
           </w:p>
         </w:tc>
         <w:tc>
           <w:tcPr>
             <w:tcW w:w="718" w:type="pct"/>
-            <w:shd w:val="clear" w:color="auto" w:fill="E7E6E6" w:themeFill="background2"/>
-            <w:vAlign w:val="center"/>
-          </w:tcPr>
-          <w:p>
-            <w:pPr>
-              <w:jc w:val="center"/>
-              <w:cnfStyle w:val="000000000000" w:firstRow="0" w:lastRow="0" w:firstColumn="0" w:lastColumn="0" w:oddVBand="0" w:evenVBand="0" w:oddHBand="0" w:evenHBand="0" w:firstRowFirstColumn="0" w:firstRowLastColumn="0" w:lastRowFirstColumn="0" w:lastRowLastColumn="0"/>
-              <w:rPr>
-                <w:lang w:val="en-GB"/>
-              </w:rPr>
-            </w:pPr>
-            <w:r>
-              <w:rPr>
-                <w:lang w:val="en-GB"/>
-              </w:rPr>
-              <w:t>0.48612</w:t>
+            <w:vAlign w:val="center"/>
+          </w:tcPr>
+          <w:p>
+            <w:pPr>
+              <w:jc w:val="center"/>
+              <w:cnfStyle w:val="000000000000" w:firstRow="0" w:lastRow="0" w:firstColumn="0" w:lastColumn="0" w:oddVBand="0" w:evenVBand="0" w:oddHBand="0" w:evenHBand="0" w:firstRowFirstColumn="0" w:firstRowLastColumn="0" w:lastRowFirstColumn="0" w:lastRowLastColumn="0"/>
+              <w:rPr>
+                <w:lang w:val="en-GB"/>
+              </w:rPr>
+            </w:pPr>
+            <w:r>
+              <w:rPr>
+                <w:lang w:val="en-GB"/>
+              </w:rPr>
+              <w:t>0.24833</w:t>
             </w:r>
           </w:p>
         </w:tc>
         <w:tc>
           <w:tcPr>
             <w:tcW w:w="650" w:type="pct"/>
-            <w:shd w:val="clear" w:color="auto" w:fill="E7E6E6" w:themeFill="background2"/>
-            <w:vAlign w:val="center"/>
-          </w:tcPr>
-          <w:p>
-            <w:pPr>
-              <w:jc w:val="center"/>
-              <w:cnfStyle w:val="000000000000" w:firstRow="0" w:lastRow="0" w:firstColumn="0" w:lastColumn="0" w:oddVBand="0" w:evenVBand="0" w:oddHBand="0" w:evenHBand="0" w:firstRowFirstColumn="0" w:firstRowLastColumn="0" w:lastRowFirstColumn="0" w:lastRowLastColumn="0"/>
-              <w:rPr>
-                <w:lang w:val="en-GB"/>
-              </w:rPr>
-            </w:pPr>
-            <w:r>
-              <w:rPr>
-                <w:lang w:val="en-GB"/>
-              </w:rPr>
-              <w:t>81.0422</w:t>
-            </w:r>
-            <w:r>
-              <w:rPr>
-                <w:lang w:val="en-GB"/>
-              </w:rPr>
-              <w:t>4</w:t>
+            <w:vAlign w:val="center"/>
+          </w:tcPr>
+          <w:p>
+            <w:pPr>
+              <w:jc w:val="center"/>
+              <w:cnfStyle w:val="000000000000" w:firstRow="0" w:lastRow="0" w:firstColumn="0" w:lastColumn="0" w:oddVBand="0" w:evenVBand="0" w:oddHBand="0" w:evenHBand="0" w:firstRowFirstColumn="0" w:firstRowLastColumn="0" w:lastRowFirstColumn="0" w:lastRowLastColumn="0"/>
+              <w:rPr>
+                <w:lang w:val="en-GB"/>
+              </w:rPr>
+            </w:pPr>
+            <w:r>
+              <w:rPr>
+                <w:lang w:val="en-GB"/>
+              </w:rPr>
+              <w:t>62.39440</w:t>
             </w:r>
           </w:p>
         </w:tc>
@@ -8910,12 +8914,13 @@
       <w:tr>
         <w:trPr>
           <w:cnfStyle w:val="000000100000" w:firstRow="0" w:lastRow="0" w:firstColumn="0" w:lastColumn="0" w:oddVBand="0" w:evenVBand="0" w:oddHBand="1" w:evenHBand="0" w:firstRowFirstColumn="0" w:firstRowLastColumn="0" w:lastRowFirstColumn="0" w:lastRowLastColumn="0"/>
-          <w:trHeight w:val="341"/>
+          <w:trHeight w:val="322"/>
         </w:trPr>
         <w:tc>
           <w:tcPr>
             <w:cnfStyle w:val="001000000000" w:firstRow="0" w:lastRow="0" w:firstColumn="1" w:lastColumn="0" w:oddVBand="0" w:evenVBand="0" w:oddHBand="0" w:evenHBand="0" w:firstRowFirstColumn="0" w:firstRowLastColumn="0" w:lastRowFirstColumn="0" w:lastRowLastColumn="0"/>
             <w:tcW w:w="410" w:type="pct"/>
+            <w:shd w:val="clear" w:color="auto" w:fill="E7E6E6" w:themeFill="background2"/>
             <w:vAlign w:val="center"/>
           </w:tcPr>
           <w:p>
@@ -8991,6 +8996,7 @@
             <w:tcBorders>
               <w:right w:val="double" w:sz="12" w:space="0" w:color="auto"/>
             </w:tcBorders>
+            <w:shd w:val="clear" w:color="auto" w:fill="E7E6E6" w:themeFill="background2"/>
             <w:vAlign w:val="center"/>
           </w:tcPr>
           <w:p>
@@ -9048,7 +9054,7 @@
                         <w:rFonts w:ascii="Cambria Math" w:hAnsi="Cambria Math"/>
                         <w:lang w:val="en-GB"/>
                       </w:rPr>
-                      <m:t>4</m:t>
+                      <m:t>3</m:t>
                     </m:r>
                   </m:sup>
                 </m:sSup>
@@ -9062,42 +9068,44 @@
             <w:tcBorders>
               <w:left w:val="double" w:sz="12" w:space="0" w:color="auto"/>
             </w:tcBorders>
-            <w:vAlign w:val="center"/>
-          </w:tcPr>
-          <w:p>
-            <w:pPr>
-              <w:jc w:val="center"/>
-              <w:cnfStyle w:val="000000100000" w:firstRow="0" w:lastRow="0" w:firstColumn="0" w:lastColumn="0" w:oddVBand="0" w:evenVBand="0" w:oddHBand="1" w:evenHBand="0" w:firstRowFirstColumn="0" w:firstRowLastColumn="0" w:lastRowFirstColumn="0" w:lastRowLastColumn="0"/>
-              <w:rPr>
-                <w:lang w:val="en-GB"/>
-              </w:rPr>
-            </w:pPr>
-            <w:r>
-              <w:rPr>
-                <w:lang w:val="en-GB"/>
-              </w:rPr>
-              <w:t>12.81745</w:t>
+            <w:shd w:val="clear" w:color="auto" w:fill="E7E6E6" w:themeFill="background2"/>
+            <w:vAlign w:val="center"/>
+          </w:tcPr>
+          <w:p>
+            <w:pPr>
+              <w:jc w:val="center"/>
+              <w:cnfStyle w:val="000000100000" w:firstRow="0" w:lastRow="0" w:firstColumn="0" w:lastColumn="0" w:oddVBand="0" w:evenVBand="0" w:oddHBand="1" w:evenHBand="0" w:firstRowFirstColumn="0" w:firstRowLastColumn="0" w:lastRowFirstColumn="0" w:lastRowLastColumn="0"/>
+              <w:rPr>
+                <w:lang w:val="en-GB"/>
+              </w:rPr>
+            </w:pPr>
+            <w:r>
+              <w:rPr>
+                <w:lang w:val="en-GB"/>
+              </w:rPr>
+              <w:t>0.44433</w:t>
             </w:r>
           </w:p>
         </w:tc>
         <w:tc>
           <w:tcPr>
             <w:tcW w:w="718" w:type="pct"/>
-            <w:vAlign w:val="center"/>
-          </w:tcPr>
-          <w:p>
-            <w:pPr>
-              <w:jc w:val="center"/>
-              <w:cnfStyle w:val="000000100000" w:firstRow="0" w:lastRow="0" w:firstColumn="0" w:lastColumn="0" w:oddVBand="0" w:evenVBand="0" w:oddHBand="1" w:evenHBand="0" w:firstRowFirstColumn="0" w:firstRowLastColumn="0" w:lastRowFirstColumn="0" w:lastRowLastColumn="0"/>
-              <w:rPr>
-                <w:lang w:val="en-GB"/>
-              </w:rPr>
-            </w:pPr>
-            <w:r>
-              <w:rPr>
-                <w:lang w:val="en-GB"/>
-              </w:rPr>
-              <w:t>12.90995</w:t>
+            <w:shd w:val="clear" w:color="auto" w:fill="E7E6E6" w:themeFill="background2"/>
+            <w:vAlign w:val="center"/>
+          </w:tcPr>
+          <w:p>
+            <w:pPr>
+              <w:jc w:val="center"/>
+              <w:cnfStyle w:val="000000100000" w:firstRow="0" w:lastRow="0" w:firstColumn="0" w:lastColumn="0" w:oddVBand="0" w:evenVBand="0" w:oddHBand="1" w:evenHBand="0" w:firstRowFirstColumn="0" w:firstRowLastColumn="0" w:lastRowFirstColumn="0" w:lastRowLastColumn="0"/>
+              <w:rPr>
+                <w:lang w:val="en-GB"/>
+              </w:rPr>
+            </w:pPr>
+            <w:r>
+              <w:rPr>
+                <w:lang w:val="en-GB"/>
+              </w:rPr>
+              <w:t>0.53645</w:t>
             </w:r>
           </w:p>
         </w:tc>
@@ -9107,21 +9115,22 @@
             <w:tcBorders>
               <w:right w:val="double" w:sz="12" w:space="0" w:color="auto"/>
             </w:tcBorders>
-            <w:vAlign w:val="center"/>
-          </w:tcPr>
-          <w:p>
-            <w:pPr>
-              <w:jc w:val="center"/>
-              <w:cnfStyle w:val="000000100000" w:firstRow="0" w:lastRow="0" w:firstColumn="0" w:lastColumn="0" w:oddVBand="0" w:evenVBand="0" w:oddHBand="1" w:evenHBand="0" w:firstRowFirstColumn="0" w:firstRowLastColumn="0" w:lastRowFirstColumn="0" w:lastRowLastColumn="0"/>
-              <w:rPr>
-                <w:lang w:val="en-GB"/>
-              </w:rPr>
-            </w:pPr>
-            <w:r>
-              <w:rPr>
-                <w:lang w:val="en-GB"/>
-              </w:rPr>
-              <w:t>99.2835</w:t>
+            <w:shd w:val="clear" w:color="auto" w:fill="E7E6E6" w:themeFill="background2"/>
+            <w:vAlign w:val="center"/>
+          </w:tcPr>
+          <w:p>
+            <w:pPr>
+              <w:jc w:val="center"/>
+              <w:cnfStyle w:val="000000100000" w:firstRow="0" w:lastRow="0" w:firstColumn="0" w:lastColumn="0" w:oddVBand="0" w:evenVBand="0" w:oddHBand="1" w:evenHBand="0" w:firstRowFirstColumn="0" w:firstRowLastColumn="0" w:lastRowFirstColumn="0" w:lastRowLastColumn="0"/>
+              <w:rPr>
+                <w:lang w:val="en-GB"/>
+              </w:rPr>
+            </w:pPr>
+            <w:r>
+              <w:rPr>
+                <w:lang w:val="en-GB"/>
+              </w:rPr>
+              <w:t>82.82867</w:t>
             </w:r>
           </w:p>
         </w:tc>
@@ -9131,63 +9140,72 @@
             <w:tcBorders>
               <w:left w:val="double" w:sz="12" w:space="0" w:color="auto"/>
             </w:tcBorders>
-            <w:vAlign w:val="center"/>
-          </w:tcPr>
-          <w:p>
-            <w:pPr>
-              <w:jc w:val="center"/>
-              <w:cnfStyle w:val="000000100000" w:firstRow="0" w:lastRow="0" w:firstColumn="0" w:lastColumn="0" w:oddVBand="0" w:evenVBand="0" w:oddHBand="1" w:evenHBand="0" w:firstRowFirstColumn="0" w:firstRowLastColumn="0" w:lastRowFirstColumn="0" w:lastRowLastColumn="0"/>
-              <w:rPr>
-                <w:lang w:val="en-GB"/>
-              </w:rPr>
-            </w:pPr>
-            <w:r>
-              <w:rPr>
-                <w:lang w:val="en-GB"/>
-              </w:rPr>
-              <w:t>13.10603</w:t>
+            <w:shd w:val="clear" w:color="auto" w:fill="E7E6E6" w:themeFill="background2"/>
+            <w:vAlign w:val="center"/>
+          </w:tcPr>
+          <w:p>
+            <w:pPr>
+              <w:jc w:val="center"/>
+              <w:cnfStyle w:val="000000100000" w:firstRow="0" w:lastRow="0" w:firstColumn="0" w:lastColumn="0" w:oddVBand="0" w:evenVBand="0" w:oddHBand="1" w:evenHBand="0" w:firstRowFirstColumn="0" w:firstRowLastColumn="0" w:lastRowFirstColumn="0" w:lastRowLastColumn="0"/>
+              <w:rPr>
+                <w:lang w:val="en-GB"/>
+              </w:rPr>
+            </w:pPr>
+            <w:r>
+              <w:rPr>
+                <w:lang w:val="en-GB"/>
+              </w:rPr>
+              <w:t>0.39396</w:t>
             </w:r>
           </w:p>
         </w:tc>
         <w:tc>
           <w:tcPr>
             <w:tcW w:w="718" w:type="pct"/>
-            <w:vAlign w:val="center"/>
-          </w:tcPr>
-          <w:p>
-            <w:pPr>
-              <w:jc w:val="center"/>
-              <w:cnfStyle w:val="000000100000" w:firstRow="0" w:lastRow="0" w:firstColumn="0" w:lastColumn="0" w:oddVBand="0" w:evenVBand="0" w:oddHBand="1" w:evenHBand="0" w:firstRowFirstColumn="0" w:firstRowLastColumn="0" w:lastRowFirstColumn="0" w:lastRowLastColumn="0"/>
-              <w:rPr>
-                <w:lang w:val="en-GB"/>
-              </w:rPr>
-            </w:pPr>
-            <w:r>
-              <w:rPr>
-                <w:lang w:val="en-GB"/>
-              </w:rPr>
-              <w:t>13.19893</w:t>
+            <w:shd w:val="clear" w:color="auto" w:fill="E7E6E6" w:themeFill="background2"/>
+            <w:vAlign w:val="center"/>
+          </w:tcPr>
+          <w:p>
+            <w:pPr>
+              <w:jc w:val="center"/>
+              <w:cnfStyle w:val="000000100000" w:firstRow="0" w:lastRow="0" w:firstColumn="0" w:lastColumn="0" w:oddVBand="0" w:evenVBand="0" w:oddHBand="1" w:evenHBand="0" w:firstRowFirstColumn="0" w:firstRowLastColumn="0" w:lastRowFirstColumn="0" w:lastRowLastColumn="0"/>
+              <w:rPr>
+                <w:lang w:val="en-GB"/>
+              </w:rPr>
+            </w:pPr>
+            <w:r>
+              <w:rPr>
+                <w:lang w:val="en-GB"/>
+              </w:rPr>
+              <w:t>0.48612</w:t>
             </w:r>
           </w:p>
         </w:tc>
         <w:tc>
           <w:tcPr>
             <w:tcW w:w="650" w:type="pct"/>
-            <w:vAlign w:val="center"/>
-          </w:tcPr>
-          <w:p>
-            <w:pPr>
-              <w:jc w:val="center"/>
-              <w:cnfStyle w:val="000000100000" w:firstRow="0" w:lastRow="0" w:firstColumn="0" w:lastColumn="0" w:oddVBand="0" w:evenVBand="0" w:oddHBand="1" w:evenHBand="0" w:firstRowFirstColumn="0" w:firstRowLastColumn="0" w:lastRowFirstColumn="0" w:lastRowLastColumn="0"/>
-              <w:rPr>
-                <w:lang w:val="en-GB"/>
-              </w:rPr>
-            </w:pPr>
-            <w:r>
-              <w:rPr>
-                <w:lang w:val="en-GB"/>
-              </w:rPr>
-              <w:t>99.29617</w:t>
+            <w:shd w:val="clear" w:color="auto" w:fill="E7E6E6" w:themeFill="background2"/>
+            <w:vAlign w:val="center"/>
+          </w:tcPr>
+          <w:p>
+            <w:pPr>
+              <w:jc w:val="center"/>
+              <w:cnfStyle w:val="000000100000" w:firstRow="0" w:lastRow="0" w:firstColumn="0" w:lastColumn="0" w:oddVBand="0" w:evenVBand="0" w:oddHBand="1" w:evenHBand="0" w:firstRowFirstColumn="0" w:firstRowLastColumn="0" w:lastRowFirstColumn="0" w:lastRowLastColumn="0"/>
+              <w:rPr>
+                <w:lang w:val="en-GB"/>
+              </w:rPr>
+            </w:pPr>
+            <w:r>
+              <w:rPr>
+                <w:lang w:val="en-GB"/>
+              </w:rPr>
+              <w:t>81.0422</w:t>
+            </w:r>
+            <w:r>
+              <w:rPr>
+                <w:lang w:val="en-GB"/>
+              </w:rPr>
+              <w:t>4</w:t>
             </w:r>
           </w:p>
         </w:tc>
@@ -9206,8 +9224,6 @@
             <w:pPr>
               <w:jc w:val="center"/>
               <w:rPr>
-                <w:rFonts w:ascii="Calibri" w:eastAsia="Calibri" w:hAnsi="Calibri" w:cs="Times New Roman"/>
-                <w:b w:val="0"/>
                 <w:lang w:val="en-GB"/>
               </w:rPr>
             </w:pPr>
@@ -9263,7 +9279,7 @@
                         <w:rFonts w:ascii="Cambria Math" w:hAnsi="Cambria Math"/>
                         <w:lang w:val="en-GB"/>
                       </w:rPr>
-                      <m:t>8</m:t>
+                      <m:t>7</m:t>
                     </m:r>
                   </m:sup>
                 </m:sSup>
@@ -9284,8 +9300,8 @@
               <w:jc w:val="center"/>
               <w:cnfStyle w:val="000000000000" w:firstRow="0" w:lastRow="0" w:firstColumn="0" w:lastColumn="0" w:oddVBand="0" w:evenVBand="0" w:oddHBand="0" w:evenHBand="0" w:firstRowFirstColumn="0" w:firstRowLastColumn="0" w:lastRowFirstColumn="0" w:lastRowLastColumn="0"/>
               <w:rPr>
-                <w:rFonts w:ascii="Calibri" w:eastAsia="Calibri" w:hAnsi="Calibri" w:cs="Times New Roman"/>
                 <w:b/>
+                <w:bCs/>
                 <w:lang w:val="en-GB"/>
               </w:rPr>
             </w:pPr>
@@ -9306,6 +9322,8 @@
                     <m:ctrlPr>
                       <w:rPr>
                         <w:rFonts w:ascii="Cambria Math" w:hAnsi="Cambria Math"/>
+                        <w:b/>
+                        <w:bCs/>
                         <w:i/>
                         <w:lang w:val="en-GB"/>
                       </w:rPr>
@@ -9332,7 +9350,7 @@
                         <w:rFonts w:ascii="Cambria Math" w:hAnsi="Cambria Math"/>
                         <w:lang w:val="en-GB"/>
                       </w:rPr>
-                      <m:t>3</m:t>
+                      <m:t>4</m:t>
                     </m:r>
                   </m:sup>
                 </m:sSup>
@@ -9360,7 +9378,7 @@
               <w:rPr>
                 <w:lang w:val="en-GB"/>
               </w:rPr>
-              <w:t>4.33195</w:t>
+              <w:t>12.81745</w:t>
             </w:r>
           </w:p>
         </w:tc>
@@ -9381,7 +9399,7 @@
               <w:rPr>
                 <w:lang w:val="en-GB"/>
               </w:rPr>
-              <w:t>5.23731</w:t>
+              <w:t>12.90995</w:t>
             </w:r>
           </w:p>
         </w:tc>
@@ -9405,7 +9423,7 @@
               <w:rPr>
                 <w:lang w:val="en-GB"/>
               </w:rPr>
-              <w:t>82.71319</w:t>
+              <w:t>99.2835</w:t>
             </w:r>
           </w:p>
         </w:tc>
@@ -9429,7 +9447,7 @@
               <w:rPr>
                 <w:lang w:val="en-GB"/>
               </w:rPr>
-              <w:t>3.98295</w:t>
+              <w:t>13.10603</w:t>
             </w:r>
           </w:p>
         </w:tc>
@@ -9450,7 +9468,7 @@
               <w:rPr>
                 <w:lang w:val="en-GB"/>
               </w:rPr>
-              <w:t>4.89723</w:t>
+              <w:t>13.19893</w:t>
             </w:r>
           </w:p>
         </w:tc>
@@ -9471,7 +9489,7 @@
               <w:rPr>
                 <w:lang w:val="en-GB"/>
               </w:rPr>
-              <w:t>81.33073</w:t>
+              <w:t>99.29617</w:t>
             </w:r>
           </w:p>
         </w:tc>
@@ -9491,6 +9509,8 @@
             <w:pPr>
               <w:jc w:val="center"/>
               <w:rPr>
+                <w:rFonts w:ascii="Calibri" w:eastAsia="Calibri" w:hAnsi="Calibri" w:cs="Times New Roman"/>
+                <w:b w:val="0"/>
                 <w:lang w:val="en-GB"/>
               </w:rPr>
             </w:pPr>
@@ -9567,8 +9587,8 @@
               <w:jc w:val="center"/>
               <w:cnfStyle w:val="000000100000" w:firstRow="0" w:lastRow="0" w:firstColumn="0" w:lastColumn="0" w:oddVBand="0" w:evenVBand="0" w:oddHBand="1" w:evenHBand="0" w:firstRowFirstColumn="0" w:firstRowLastColumn="0" w:lastRowFirstColumn="0" w:lastRowLastColumn="0"/>
               <w:rPr>
+                <w:rFonts w:ascii="Calibri" w:eastAsia="Calibri" w:hAnsi="Calibri" w:cs="Times New Roman"/>
                 <w:b/>
-                <w:bCs/>
                 <w:lang w:val="en-GB"/>
               </w:rPr>
             </w:pPr>
@@ -9589,8 +9609,6 @@
                     <m:ctrlPr>
                       <w:rPr>
                         <w:rFonts w:ascii="Cambria Math" w:hAnsi="Cambria Math"/>
-                        <w:b/>
-                        <w:bCs/>
                         <w:i/>
                         <w:lang w:val="en-GB"/>
                       </w:rPr>
@@ -9617,6 +9635,290 @@
                         <w:rFonts w:ascii="Cambria Math" w:hAnsi="Cambria Math"/>
                         <w:lang w:val="en-GB"/>
                       </w:rPr>
+                      <m:t>3</m:t>
+                    </m:r>
+                  </m:sup>
+                </m:sSup>
+              </m:oMath>
+            </m:oMathPara>
+          </w:p>
+        </w:tc>
+        <w:tc>
+          <w:tcPr>
+            <w:tcW w:w="718" w:type="pct"/>
+            <w:tcBorders>
+              <w:left w:val="double" w:sz="12" w:space="0" w:color="auto"/>
+            </w:tcBorders>
+            <w:vAlign w:val="center"/>
+          </w:tcPr>
+          <w:p>
+            <w:pPr>
+              <w:jc w:val="center"/>
+              <w:cnfStyle w:val="000000100000" w:firstRow="0" w:lastRow="0" w:firstColumn="0" w:lastColumn="0" w:oddVBand="0" w:evenVBand="0" w:oddHBand="1" w:evenHBand="0" w:firstRowFirstColumn="0" w:firstRowLastColumn="0" w:lastRowFirstColumn="0" w:lastRowLastColumn="0"/>
+              <w:rPr>
+                <w:lang w:val="en-GB"/>
+              </w:rPr>
+            </w:pPr>
+            <w:r>
+              <w:rPr>
+                <w:lang w:val="en-GB"/>
+              </w:rPr>
+              <w:t>4.33195</w:t>
+            </w:r>
+          </w:p>
+        </w:tc>
+        <w:tc>
+          <w:tcPr>
+            <w:tcW w:w="718" w:type="pct"/>
+            <w:vAlign w:val="center"/>
+          </w:tcPr>
+          <w:p>
+            <w:pPr>
+              <w:jc w:val="center"/>
+              <w:cnfStyle w:val="000000100000" w:firstRow="0" w:lastRow="0" w:firstColumn="0" w:lastColumn="0" w:oddVBand="0" w:evenVBand="0" w:oddHBand="1" w:evenHBand="0" w:firstRowFirstColumn="0" w:firstRowLastColumn="0" w:lastRowFirstColumn="0" w:lastRowLastColumn="0"/>
+              <w:rPr>
+                <w:lang w:val="en-GB"/>
+              </w:rPr>
+            </w:pPr>
+            <w:r>
+              <w:rPr>
+                <w:lang w:val="en-GB"/>
+              </w:rPr>
+              <w:t>5.23731</w:t>
+            </w:r>
+          </w:p>
+        </w:tc>
+        <w:tc>
+          <w:tcPr>
+            <w:tcW w:w="650" w:type="pct"/>
+            <w:tcBorders>
+              <w:right w:val="double" w:sz="12" w:space="0" w:color="auto"/>
+            </w:tcBorders>
+            <w:vAlign w:val="center"/>
+          </w:tcPr>
+          <w:p>
+            <w:pPr>
+              <w:jc w:val="center"/>
+              <w:cnfStyle w:val="000000100000" w:firstRow="0" w:lastRow="0" w:firstColumn="0" w:lastColumn="0" w:oddVBand="0" w:evenVBand="0" w:oddHBand="1" w:evenHBand="0" w:firstRowFirstColumn="0" w:firstRowLastColumn="0" w:lastRowFirstColumn="0" w:lastRowLastColumn="0"/>
+              <w:rPr>
+                <w:lang w:val="en-GB"/>
+              </w:rPr>
+            </w:pPr>
+            <w:r>
+              <w:rPr>
+                <w:lang w:val="en-GB"/>
+              </w:rPr>
+              <w:t>82.71319</w:t>
+            </w:r>
+          </w:p>
+        </w:tc>
+        <w:tc>
+          <w:tcPr>
+            <w:tcW w:w="718" w:type="pct"/>
+            <w:tcBorders>
+              <w:left w:val="double" w:sz="12" w:space="0" w:color="auto"/>
+            </w:tcBorders>
+            <w:vAlign w:val="center"/>
+          </w:tcPr>
+          <w:p>
+            <w:pPr>
+              <w:jc w:val="center"/>
+              <w:cnfStyle w:val="000000100000" w:firstRow="0" w:lastRow="0" w:firstColumn="0" w:lastColumn="0" w:oddVBand="0" w:evenVBand="0" w:oddHBand="1" w:evenHBand="0" w:firstRowFirstColumn="0" w:firstRowLastColumn="0" w:lastRowFirstColumn="0" w:lastRowLastColumn="0"/>
+              <w:rPr>
+                <w:lang w:val="en-GB"/>
+              </w:rPr>
+            </w:pPr>
+            <w:r>
+              <w:rPr>
+                <w:lang w:val="en-GB"/>
+              </w:rPr>
+              <w:t>3.98295</w:t>
+            </w:r>
+          </w:p>
+        </w:tc>
+        <w:tc>
+          <w:tcPr>
+            <w:tcW w:w="718" w:type="pct"/>
+            <w:vAlign w:val="center"/>
+          </w:tcPr>
+          <w:p>
+            <w:pPr>
+              <w:jc w:val="center"/>
+              <w:cnfStyle w:val="000000100000" w:firstRow="0" w:lastRow="0" w:firstColumn="0" w:lastColumn="0" w:oddVBand="0" w:evenVBand="0" w:oddHBand="1" w:evenHBand="0" w:firstRowFirstColumn="0" w:firstRowLastColumn="0" w:lastRowFirstColumn="0" w:lastRowLastColumn="0"/>
+              <w:rPr>
+                <w:lang w:val="en-GB"/>
+              </w:rPr>
+            </w:pPr>
+            <w:r>
+              <w:rPr>
+                <w:lang w:val="en-GB"/>
+              </w:rPr>
+              <w:t>4.89723</w:t>
+            </w:r>
+          </w:p>
+        </w:tc>
+        <w:tc>
+          <w:tcPr>
+            <w:tcW w:w="650" w:type="pct"/>
+            <w:vAlign w:val="center"/>
+          </w:tcPr>
+          <w:p>
+            <w:pPr>
+              <w:jc w:val="center"/>
+              <w:cnfStyle w:val="000000100000" w:firstRow="0" w:lastRow="0" w:firstColumn="0" w:lastColumn="0" w:oddVBand="0" w:evenVBand="0" w:oddHBand="1" w:evenHBand="0" w:firstRowFirstColumn="0" w:firstRowLastColumn="0" w:lastRowFirstColumn="0" w:lastRowLastColumn="0"/>
+              <w:rPr>
+                <w:lang w:val="en-GB"/>
+              </w:rPr>
+            </w:pPr>
+            <w:r>
+              <w:rPr>
+                <w:lang w:val="en-GB"/>
+              </w:rPr>
+              <w:t>81.33073</w:t>
+            </w:r>
+          </w:p>
+        </w:tc>
+      </w:tr>
+      <w:tr>
+        <w:trPr>
+          <w:trHeight w:val="341"/>
+        </w:trPr>
+        <w:tc>
+          <w:tcPr>
+            <w:cnfStyle w:val="001000000000" w:firstRow="0" w:lastRow="0" w:firstColumn="1" w:lastColumn="0" w:oddVBand="0" w:evenVBand="0" w:oddHBand="0" w:evenHBand="0" w:firstRowFirstColumn="0" w:firstRowLastColumn="0" w:lastRowFirstColumn="0" w:lastRowLastColumn="0"/>
+            <w:tcW w:w="410" w:type="pct"/>
+            <w:vAlign w:val="center"/>
+          </w:tcPr>
+          <w:p>
+            <w:pPr>
+              <w:jc w:val="center"/>
+              <w:rPr>
+                <w:lang w:val="en-GB"/>
+              </w:rPr>
+            </w:pPr>
+            <m:oMathPara>
+              <m:oMath>
+                <m:r>
+                  <m:rPr>
+                    <m:sty m:val="bi"/>
+                  </m:rPr>
+                  <w:rPr>
+                    <w:rFonts w:ascii="Cambria Math" w:hAnsi="Cambria Math"/>
+                    <w:lang w:val="en-GB"/>
+                  </w:rPr>
+                  <m:t>1</m:t>
+                </m:r>
+                <m:sSup>
+                  <m:sSupPr>
+                    <m:ctrlPr>
+                      <w:rPr>
+                        <w:rFonts w:ascii="Cambria Math" w:hAnsi="Cambria Math"/>
+                        <w:b w:val="0"/>
+                        <w:bCs w:val="0"/>
+                        <w:i/>
+                        <w:lang w:val="en-GB"/>
+                      </w:rPr>
+                    </m:ctrlPr>
+                  </m:sSupPr>
+                  <m:e>
+                    <m:r>
+                      <m:rPr>
+                        <m:sty m:val="bi"/>
+                      </m:rPr>
+                      <w:rPr>
+                        <w:rFonts w:ascii="Cambria Math" w:hAnsi="Cambria Math"/>
+                        <w:lang w:val="en-GB"/>
+                      </w:rPr>
+                      <m:t>0</m:t>
+                    </m:r>
+                    <m:ctrlPr>
+                      <w:rPr>
+                        <w:rFonts w:ascii="Cambria Math" w:hAnsi="Cambria Math"/>
+                        <w:i/>
+                        <w:lang w:val="en-GB"/>
+                      </w:rPr>
+                    </m:ctrlPr>
+                  </m:e>
+                  <m:sup>
+                    <m:r>
+                      <m:rPr>
+                        <m:sty m:val="bi"/>
+                      </m:rPr>
+                      <w:rPr>
+                        <w:rFonts w:ascii="Cambria Math" w:hAnsi="Cambria Math"/>
+                        <w:lang w:val="en-GB"/>
+                      </w:rPr>
+                      <m:t>8</m:t>
+                    </m:r>
+                  </m:sup>
+                </m:sSup>
+              </m:oMath>
+            </m:oMathPara>
+          </w:p>
+        </w:tc>
+        <w:tc>
+          <w:tcPr>
+            <w:tcW w:w="417" w:type="pct"/>
+            <w:tcBorders>
+              <w:right w:val="double" w:sz="12" w:space="0" w:color="auto"/>
+            </w:tcBorders>
+            <w:vAlign w:val="center"/>
+          </w:tcPr>
+          <w:p>
+            <w:pPr>
+              <w:jc w:val="center"/>
+              <w:cnfStyle w:val="000000000000" w:firstRow="0" w:lastRow="0" w:firstColumn="0" w:lastColumn="0" w:oddVBand="0" w:evenVBand="0" w:oddHBand="0" w:evenHBand="0" w:firstRowFirstColumn="0" w:firstRowLastColumn="0" w:lastRowFirstColumn="0" w:lastRowLastColumn="0"/>
+              <w:rPr>
+                <w:b/>
+                <w:bCs/>
+                <w:lang w:val="en-GB"/>
+              </w:rPr>
+            </w:pPr>
+            <m:oMathPara>
+              <m:oMath>
+                <m:r>
+                  <m:rPr>
+                    <m:sty m:val="bi"/>
+                  </m:rPr>
+                  <w:rPr>
+                    <w:rFonts w:ascii="Cambria Math" w:hAnsi="Cambria Math"/>
+                    <w:lang w:val="en-GB"/>
+                  </w:rPr>
+                  <m:t>1</m:t>
+                </m:r>
+                <m:sSup>
+                  <m:sSupPr>
+                    <m:ctrlPr>
+                      <w:rPr>
+                        <w:rFonts w:ascii="Cambria Math" w:hAnsi="Cambria Math"/>
+                        <w:b/>
+                        <w:bCs/>
+                        <w:i/>
+                        <w:lang w:val="en-GB"/>
+                      </w:rPr>
+                    </m:ctrlPr>
+                  </m:sSupPr>
+                  <m:e>
+                    <m:r>
+                      <m:rPr>
+                        <m:sty m:val="bi"/>
+                      </m:rPr>
+                      <w:rPr>
+                        <w:rFonts w:ascii="Cambria Math" w:hAnsi="Cambria Math"/>
+                        <w:lang w:val="en-GB"/>
+                      </w:rPr>
+                      <m:t>0</m:t>
+                    </m:r>
+                  </m:e>
+                  <m:sup>
+                    <m:r>
+                      <m:rPr>
+                        <m:sty m:val="bi"/>
+                      </m:rPr>
+                      <w:rPr>
+                        <w:rFonts w:ascii="Cambria Math" w:hAnsi="Cambria Math"/>
+                        <w:lang w:val="en-GB"/>
+                      </w:rPr>
                       <m:t>4</m:t>
                     </m:r>
                   </m:sup>
@@ -9636,7 +9938,7 @@
           <w:p>
             <w:pPr>
               <w:jc w:val="center"/>
-              <w:cnfStyle w:val="000000100000" w:firstRow="0" w:lastRow="0" w:firstColumn="0" w:lastColumn="0" w:oddVBand="0" w:evenVBand="0" w:oddHBand="1" w:evenHBand="0" w:firstRowFirstColumn="0" w:firstRowLastColumn="0" w:lastRowFirstColumn="0" w:lastRowLastColumn="0"/>
+              <w:cnfStyle w:val="000000000000" w:firstRow="0" w:lastRow="0" w:firstColumn="0" w:lastColumn="0" w:oddVBand="0" w:evenVBand="0" w:oddHBand="0" w:evenHBand="0" w:firstRowFirstColumn="0" w:firstRowLastColumn="0" w:lastRowFirstColumn="0" w:lastRowLastColumn="0"/>
               <w:rPr>
                 <w:lang w:val="en-GB"/>
               </w:rPr>
@@ -9657,7 +9959,7 @@
           <w:p>
             <w:pPr>
               <w:jc w:val="center"/>
-              <w:cnfStyle w:val="000000100000" w:firstRow="0" w:lastRow="0" w:firstColumn="0" w:lastColumn="0" w:oddVBand="0" w:evenVBand="0" w:oddHBand="1" w:evenHBand="0" w:firstRowFirstColumn="0" w:firstRowLastColumn="0" w:lastRowFirstColumn="0" w:lastRowLastColumn="0"/>
+              <w:cnfStyle w:val="000000000000" w:firstRow="0" w:lastRow="0" w:firstColumn="0" w:lastColumn="0" w:oddVBand="0" w:evenVBand="0" w:oddHBand="0" w:evenHBand="0" w:firstRowFirstColumn="0" w:firstRowLastColumn="0" w:lastRowFirstColumn="0" w:lastRowLastColumn="0"/>
               <w:rPr>
                 <w:lang w:val="en-GB"/>
               </w:rPr>
@@ -9681,7 +9983,7 @@
           <w:p>
             <w:pPr>
               <w:jc w:val="center"/>
-              <w:cnfStyle w:val="000000100000" w:firstRow="0" w:lastRow="0" w:firstColumn="0" w:lastColumn="0" w:oddVBand="0" w:evenVBand="0" w:oddHBand="1" w:evenHBand="0" w:firstRowFirstColumn="0" w:firstRowLastColumn="0" w:lastRowFirstColumn="0" w:lastRowLastColumn="0"/>
+              <w:cnfStyle w:val="000000000000" w:firstRow="0" w:lastRow="0" w:firstColumn="0" w:lastColumn="0" w:oddVBand="0" w:evenVBand="0" w:oddHBand="0" w:evenHBand="0" w:firstRowFirstColumn="0" w:firstRowLastColumn="0" w:lastRowFirstColumn="0" w:lastRowLastColumn="0"/>
               <w:rPr>
                 <w:lang w:val="en-GB"/>
               </w:rPr>
@@ -9705,7 +10007,7 @@
           <w:p>
             <w:pPr>
               <w:jc w:val="center"/>
-              <w:cnfStyle w:val="000000100000" w:firstRow="0" w:lastRow="0" w:firstColumn="0" w:lastColumn="0" w:oddVBand="0" w:evenVBand="0" w:oddHBand="1" w:evenHBand="0" w:firstRowFirstColumn="0" w:firstRowLastColumn="0" w:lastRowFirstColumn="0" w:lastRowLastColumn="0"/>
+              <w:cnfStyle w:val="000000000000" w:firstRow="0" w:lastRow="0" w:firstColumn="0" w:lastColumn="0" w:oddVBand="0" w:evenVBand="0" w:oddHBand="0" w:evenHBand="0" w:firstRowFirstColumn="0" w:firstRowLastColumn="0" w:lastRowFirstColumn="0" w:lastRowLastColumn="0"/>
               <w:rPr>
                 <w:lang w:val="en-GB"/>
               </w:rPr>
@@ -9726,7 +10028,7 @@
           <w:p>
             <w:pPr>
               <w:jc w:val="center"/>
-              <w:cnfStyle w:val="000000100000" w:firstRow="0" w:lastRow="0" w:firstColumn="0" w:lastColumn="0" w:oddVBand="0" w:evenVBand="0" w:oddHBand="1" w:evenHBand="0" w:firstRowFirstColumn="0" w:firstRowLastColumn="0" w:lastRowFirstColumn="0" w:lastRowLastColumn="0"/>
+              <w:cnfStyle w:val="000000000000" w:firstRow="0" w:lastRow="0" w:firstColumn="0" w:lastColumn="0" w:oddVBand="0" w:evenVBand="0" w:oddHBand="0" w:evenHBand="0" w:firstRowFirstColumn="0" w:firstRowLastColumn="0" w:lastRowFirstColumn="0" w:lastRowLastColumn="0"/>
               <w:rPr>
                 <w:lang w:val="en-GB"/>
               </w:rPr>
@@ -9747,7 +10049,7 @@
           <w:p>
             <w:pPr>
               <w:jc w:val="center"/>
-              <w:cnfStyle w:val="000000100000" w:firstRow="0" w:lastRow="0" w:firstColumn="0" w:lastColumn="0" w:oddVBand="0" w:evenVBand="0" w:oddHBand="1" w:evenHBand="0" w:firstRowFirstColumn="0" w:firstRowLastColumn="0" w:lastRowFirstColumn="0" w:lastRowLastColumn="0"/>
+              <w:cnfStyle w:val="000000000000" w:firstRow="0" w:lastRow="0" w:firstColumn="0" w:lastColumn="0" w:oddVBand="0" w:evenVBand="0" w:oddHBand="0" w:evenHBand="0" w:firstRowFirstColumn="0" w:firstRowLastColumn="0" w:lastRowFirstColumn="0" w:lastRowLastColumn="0"/>
               <w:rPr>
                 <w:lang w:val="en-GB"/>
               </w:rPr>
@@ -9763,6 +10065,7 @@
       </w:tr>
       <w:tr>
         <w:trPr>
+          <w:cnfStyle w:val="000000100000" w:firstRow="0" w:lastRow="0" w:firstColumn="0" w:lastColumn="0" w:oddVBand="0" w:evenVBand="0" w:oddHBand="1" w:evenHBand="0" w:firstRowFirstColumn="0" w:firstRowLastColumn="0" w:lastRowFirstColumn="0" w:lastRowLastColumn="0"/>
           <w:trHeight w:val="341"/>
         </w:trPr>
         <w:tc>
@@ -9795,7 +10098,7 @@
           <w:p>
             <w:pPr>
               <w:jc w:val="center"/>
-              <w:cnfStyle w:val="000000000000" w:firstRow="0" w:lastRow="0" w:firstColumn="0" w:lastColumn="0" w:oddVBand="0" w:evenVBand="0" w:oddHBand="0" w:evenHBand="0" w:firstRowFirstColumn="0" w:firstRowLastColumn="0" w:lastRowFirstColumn="0" w:lastRowLastColumn="0"/>
+              <w:cnfStyle w:val="000000100000" w:firstRow="0" w:lastRow="0" w:firstColumn="0" w:lastColumn="0" w:oddVBand="0" w:evenVBand="0" w:oddHBand="1" w:evenHBand="0" w:firstRowFirstColumn="0" w:firstRowLastColumn="0" w:lastRowFirstColumn="0" w:lastRowLastColumn="0"/>
               <w:rPr>
                 <w:rFonts w:ascii="Calibri" w:eastAsia="Calibri" w:hAnsi="Calibri" w:cs="Times New Roman"/>
                 <w:b/>
@@ -9816,7 +10119,7 @@
           <w:p>
             <w:pPr>
               <w:jc w:val="center"/>
-              <w:cnfStyle w:val="000000000000" w:firstRow="0" w:lastRow="0" w:firstColumn="0" w:lastColumn="0" w:oddVBand="0" w:evenVBand="0" w:oddHBand="0" w:evenHBand="0" w:firstRowFirstColumn="0" w:firstRowLastColumn="0" w:lastRowFirstColumn="0" w:lastRowLastColumn="0"/>
+              <w:cnfStyle w:val="000000100000" w:firstRow="0" w:lastRow="0" w:firstColumn="0" w:lastColumn="0" w:oddVBand="0" w:evenVBand="0" w:oddHBand="1" w:evenHBand="0" w:firstRowFirstColumn="0" w:firstRowLastColumn="0" w:lastRowFirstColumn="0" w:lastRowLastColumn="0"/>
               <w:rPr>
                 <w:lang w:val="en-GB"/>
               </w:rPr>
@@ -9832,7 +10135,7 @@
           <w:p>
             <w:pPr>
               <w:jc w:val="center"/>
-              <w:cnfStyle w:val="000000000000" w:firstRow="0" w:lastRow="0" w:firstColumn="0" w:lastColumn="0" w:oddVBand="0" w:evenVBand="0" w:oddHBand="0" w:evenHBand="0" w:firstRowFirstColumn="0" w:firstRowLastColumn="0" w:lastRowFirstColumn="0" w:lastRowLastColumn="0"/>
+              <w:cnfStyle w:val="000000100000" w:firstRow="0" w:lastRow="0" w:firstColumn="0" w:lastColumn="0" w:oddVBand="0" w:evenVBand="0" w:oddHBand="1" w:evenHBand="0" w:firstRowFirstColumn="0" w:firstRowLastColumn="0" w:lastRowFirstColumn="0" w:lastRowLastColumn="0"/>
               <w:rPr>
                 <w:lang w:val="en-GB"/>
               </w:rPr>
@@ -9851,7 +10154,7 @@
           <w:p>
             <w:pPr>
               <w:jc w:val="center"/>
-              <w:cnfStyle w:val="000000000000" w:firstRow="0" w:lastRow="0" w:firstColumn="0" w:lastColumn="0" w:oddVBand="0" w:evenVBand="0" w:oddHBand="0" w:evenHBand="0" w:firstRowFirstColumn="0" w:firstRowLastColumn="0" w:lastRowFirstColumn="0" w:lastRowLastColumn="0"/>
+              <w:cnfStyle w:val="000000100000" w:firstRow="0" w:lastRow="0" w:firstColumn="0" w:lastColumn="0" w:oddVBand="0" w:evenVBand="0" w:oddHBand="1" w:evenHBand="0" w:firstRowFirstColumn="0" w:firstRowLastColumn="0" w:lastRowFirstColumn="0" w:lastRowLastColumn="0"/>
               <w:rPr>
                 <w:lang w:val="en-GB"/>
               </w:rPr>
@@ -9870,7 +10173,7 @@
           <w:p>
             <w:pPr>
               <w:jc w:val="center"/>
-              <w:cnfStyle w:val="000000000000" w:firstRow="0" w:lastRow="0" w:firstColumn="0" w:lastColumn="0" w:oddVBand="0" w:evenVBand="0" w:oddHBand="0" w:evenHBand="0" w:firstRowFirstColumn="0" w:firstRowLastColumn="0" w:lastRowFirstColumn="0" w:lastRowLastColumn="0"/>
+              <w:cnfStyle w:val="000000100000" w:firstRow="0" w:lastRow="0" w:firstColumn="0" w:lastColumn="0" w:oddVBand="0" w:evenVBand="0" w:oddHBand="1" w:evenHBand="0" w:firstRowFirstColumn="0" w:firstRowLastColumn="0" w:lastRowFirstColumn="0" w:lastRowLastColumn="0"/>
               <w:rPr>
                 <w:lang w:val="en-GB"/>
               </w:rPr>
@@ -9886,7 +10189,7 @@
           <w:p>
             <w:pPr>
               <w:jc w:val="center"/>
-              <w:cnfStyle w:val="000000000000" w:firstRow="0" w:lastRow="0" w:firstColumn="0" w:lastColumn="0" w:oddVBand="0" w:evenVBand="0" w:oddHBand="0" w:evenHBand="0" w:firstRowFirstColumn="0" w:firstRowLastColumn="0" w:lastRowFirstColumn="0" w:lastRowLastColumn="0"/>
+              <w:cnfStyle w:val="000000100000" w:firstRow="0" w:lastRow="0" w:firstColumn="0" w:lastColumn="0" w:oddVBand="0" w:evenVBand="0" w:oddHBand="1" w:evenHBand="0" w:firstRowFirstColumn="0" w:firstRowLastColumn="0" w:lastRowFirstColumn="0" w:lastRowLastColumn="0"/>
               <w:rPr>
                 <w:lang w:val="en-GB"/>
               </w:rPr>
@@ -9902,7 +10205,7 @@
           <w:p>
             <w:pPr>
               <w:jc w:val="center"/>
-              <w:cnfStyle w:val="000000000000" w:firstRow="0" w:lastRow="0" w:firstColumn="0" w:lastColumn="0" w:oddVBand="0" w:evenVBand="0" w:oddHBand="0" w:evenHBand="0" w:firstRowFirstColumn="0" w:firstRowLastColumn="0" w:lastRowFirstColumn="0" w:lastRowLastColumn="0"/>
+              <w:cnfStyle w:val="000000100000" w:firstRow="0" w:lastRow="0" w:firstColumn="0" w:lastColumn="0" w:oddVBand="0" w:evenVBand="0" w:oddHBand="1" w:evenHBand="0" w:firstRowFirstColumn="0" w:firstRowLastColumn="0" w:lastRowFirstColumn="0" w:lastRowLastColumn="0"/>
               <w:rPr>
                 <w:lang w:val="en-GB"/>
               </w:rPr>
@@ -10123,11 +10426,19 @@
                 <w:lang w:val="en-GB"/>
               </w:rPr>
             </w:pPr>
-            <w:r>
-              <w:rPr>
-                <w:lang w:val="en-GB"/>
-              </w:rPr>
-              <w:t>S_exp 2</w:t>
+            <w:proofErr w:type="spellStart"/>
+            <w:r>
+              <w:rPr>
+                <w:lang w:val="en-GB"/>
+              </w:rPr>
+              <w:t>S_exp</w:t>
+            </w:r>
+            <w:proofErr w:type="spellEnd"/>
+            <w:r>
+              <w:rPr>
+                <w:lang w:val="en-GB"/>
+              </w:rPr>
+              <w:t xml:space="preserve"> 2</w:t>
             </w:r>
           </w:p>
         </w:tc>
@@ -10144,11 +10455,19 @@
                 <w:lang w:val="en-GB"/>
               </w:rPr>
             </w:pPr>
-            <w:r>
-              <w:rPr>
-                <w:lang w:val="en-GB"/>
-              </w:rPr>
-              <w:t>S_exp 4</w:t>
+            <w:proofErr w:type="spellStart"/>
+            <w:r>
+              <w:rPr>
+                <w:lang w:val="en-GB"/>
+              </w:rPr>
+              <w:t>S_exp</w:t>
+            </w:r>
+            <w:proofErr w:type="spellEnd"/>
+            <w:r>
+              <w:rPr>
+                <w:lang w:val="en-GB"/>
+              </w:rPr>
+              <w:t xml:space="preserve"> 4</w:t>
             </w:r>
           </w:p>
         </w:tc>
@@ -10165,11 +10484,19 @@
                 <w:lang w:val="en-GB"/>
               </w:rPr>
             </w:pPr>
-            <w:r>
-              <w:rPr>
-                <w:lang w:val="en-GB"/>
-              </w:rPr>
-              <w:t>S_exp 8</w:t>
+            <w:proofErr w:type="spellStart"/>
+            <w:r>
+              <w:rPr>
+                <w:lang w:val="en-GB"/>
+              </w:rPr>
+              <w:t>S_exp</w:t>
+            </w:r>
+            <w:proofErr w:type="spellEnd"/>
+            <w:r>
+              <w:rPr>
+                <w:lang w:val="en-GB"/>
+              </w:rPr>
+              <w:t xml:space="preserve"> 8</w:t>
             </w:r>
           </w:p>
         </w:tc>
@@ -10186,11 +10513,19 @@
                 <w:lang w:val="en-GB"/>
               </w:rPr>
             </w:pPr>
-            <w:r>
-              <w:rPr>
-                <w:lang w:val="en-GB"/>
-              </w:rPr>
-              <w:t>S_exp 16</w:t>
+            <w:proofErr w:type="spellStart"/>
+            <w:r>
+              <w:rPr>
+                <w:lang w:val="en-GB"/>
+              </w:rPr>
+              <w:t>S_exp</w:t>
+            </w:r>
+            <w:proofErr w:type="spellEnd"/>
+            <w:r>
+              <w:rPr>
+                <w:lang w:val="en-GB"/>
+              </w:rPr>
+              <w:t xml:space="preserve"> 16</w:t>
             </w:r>
           </w:p>
         </w:tc>
@@ -10210,11 +10545,19 @@
                 <w:lang w:val="en-GB"/>
               </w:rPr>
             </w:pPr>
-            <w:r>
-              <w:rPr>
-                <w:lang w:val="en-GB"/>
-              </w:rPr>
-              <w:t>S_exp 24</w:t>
+            <w:proofErr w:type="spellStart"/>
+            <w:r>
+              <w:rPr>
+                <w:lang w:val="en-GB"/>
+              </w:rPr>
+              <w:t>S_exp</w:t>
+            </w:r>
+            <w:proofErr w:type="spellEnd"/>
+            <w:r>
+              <w:rPr>
+                <w:lang w:val="en-GB"/>
+              </w:rPr>
+              <w:t xml:space="preserve"> 24</w:t>
             </w:r>
           </w:p>
         </w:tc>
@@ -10234,11 +10577,19 @@
                 <w:lang w:val="en-GB"/>
               </w:rPr>
             </w:pPr>
-            <w:r>
-              <w:rPr>
-                <w:lang w:val="en-GB"/>
-              </w:rPr>
-              <w:t>S_exp 2</w:t>
+            <w:proofErr w:type="spellStart"/>
+            <w:r>
+              <w:rPr>
+                <w:lang w:val="en-GB"/>
+              </w:rPr>
+              <w:t>S_exp</w:t>
+            </w:r>
+            <w:proofErr w:type="spellEnd"/>
+            <w:r>
+              <w:rPr>
+                <w:lang w:val="en-GB"/>
+              </w:rPr>
+              <w:t xml:space="preserve"> 2</w:t>
             </w:r>
           </w:p>
         </w:tc>
@@ -10255,11 +10606,19 @@
                 <w:lang w:val="en-GB"/>
               </w:rPr>
             </w:pPr>
-            <w:r>
-              <w:rPr>
-                <w:lang w:val="en-GB"/>
-              </w:rPr>
-              <w:t>S_exp 4</w:t>
+            <w:proofErr w:type="spellStart"/>
+            <w:r>
+              <w:rPr>
+                <w:lang w:val="en-GB"/>
+              </w:rPr>
+              <w:t>S_exp</w:t>
+            </w:r>
+            <w:proofErr w:type="spellEnd"/>
+            <w:r>
+              <w:rPr>
+                <w:lang w:val="en-GB"/>
+              </w:rPr>
+              <w:t xml:space="preserve"> 4</w:t>
             </w:r>
           </w:p>
         </w:tc>
@@ -10276,11 +10635,19 @@
                 <w:lang w:val="en-GB"/>
               </w:rPr>
             </w:pPr>
-            <w:r>
-              <w:rPr>
-                <w:lang w:val="en-GB"/>
-              </w:rPr>
-              <w:t>S_exp 8</w:t>
+            <w:proofErr w:type="spellStart"/>
+            <w:r>
+              <w:rPr>
+                <w:lang w:val="en-GB"/>
+              </w:rPr>
+              <w:t>S_exp</w:t>
+            </w:r>
+            <w:proofErr w:type="spellEnd"/>
+            <w:r>
+              <w:rPr>
+                <w:lang w:val="en-GB"/>
+              </w:rPr>
+              <w:t xml:space="preserve"> 8</w:t>
             </w:r>
           </w:p>
         </w:tc>
@@ -10297,11 +10664,19 @@
                 <w:lang w:val="en-GB"/>
               </w:rPr>
             </w:pPr>
-            <w:r>
-              <w:rPr>
-                <w:lang w:val="en-GB"/>
-              </w:rPr>
-              <w:t>S_exp 16</w:t>
+            <w:proofErr w:type="spellStart"/>
+            <w:r>
+              <w:rPr>
+                <w:lang w:val="en-GB"/>
+              </w:rPr>
+              <w:t>S_exp</w:t>
+            </w:r>
+            <w:proofErr w:type="spellEnd"/>
+            <w:r>
+              <w:rPr>
+                <w:lang w:val="en-GB"/>
+              </w:rPr>
+              <w:t xml:space="preserve"> 16</w:t>
             </w:r>
           </w:p>
         </w:tc>
@@ -10318,11 +10693,19 @@
                 <w:lang w:val="en-GB"/>
               </w:rPr>
             </w:pPr>
-            <w:r>
-              <w:rPr>
-                <w:lang w:val="en-GB"/>
-              </w:rPr>
-              <w:t>S_exp 24</w:t>
+            <w:proofErr w:type="spellStart"/>
+            <w:r>
+              <w:rPr>
+                <w:lang w:val="en-GB"/>
+              </w:rPr>
+              <w:t>S_exp</w:t>
+            </w:r>
+            <w:proofErr w:type="spellEnd"/>
+            <w:r>
+              <w:rPr>
+                <w:lang w:val="en-GB"/>
+              </w:rPr>
+              <w:t xml:space="preserve"> 24</w:t>
             </w:r>
           </w:p>
         </w:tc>
@@ -12149,7 +12532,7 @@
       <w:tr>
         <w:trPr>
           <w:cnfStyle w:val="000000100000" w:firstRow="0" w:lastRow="0" w:firstColumn="0" w:lastColumn="0" w:oddVBand="0" w:evenVBand="0" w:oddHBand="1" w:evenHBand="0" w:firstRowFirstColumn="0" w:firstRowLastColumn="0" w:lastRowFirstColumn="0" w:lastRowLastColumn="0"/>
-          <w:trHeight w:val="341"/>
+          <w:trHeight w:val="322"/>
         </w:trPr>
         <w:tc>
           <w:tcPr>
@@ -12161,6 +12544,8 @@
             <w:pPr>
               <w:jc w:val="center"/>
               <w:rPr>
+                <w:rFonts w:ascii="Calibri" w:eastAsia="Calibri" w:hAnsi="Calibri" w:cs="Times New Roman"/>
+                <w:b w:val="0"/>
                 <w:lang w:val="en-GB"/>
               </w:rPr>
             </w:pPr>
@@ -12216,7 +12601,7 @@
                         <w:rFonts w:ascii="Cambria Math" w:hAnsi="Cambria Math"/>
                         <w:lang w:val="en-GB"/>
                       </w:rPr>
-                      <m:t>6</m:t>
+                      <m:t>5</m:t>
                     </m:r>
                   </m:sup>
                 </m:sSup>
@@ -12237,8 +12622,8 @@
               <w:jc w:val="center"/>
               <w:cnfStyle w:val="000000100000" w:firstRow="0" w:lastRow="0" w:firstColumn="0" w:lastColumn="0" w:oddVBand="0" w:evenVBand="0" w:oddHBand="1" w:evenHBand="0" w:firstRowFirstColumn="0" w:firstRowLastColumn="0" w:lastRowFirstColumn="0" w:lastRowLastColumn="0"/>
               <w:rPr>
+                <w:rFonts w:ascii="Calibri" w:eastAsia="Calibri" w:hAnsi="Calibri" w:cs="Times New Roman"/>
                 <w:b/>
-                <w:bCs/>
                 <w:lang w:val="en-GB"/>
               </w:rPr>
             </w:pPr>
@@ -12259,8 +12644,6 @@
                     <m:ctrlPr>
                       <w:rPr>
                         <w:rFonts w:ascii="Cambria Math" w:hAnsi="Cambria Math"/>
-                        <w:b/>
-                        <w:bCs/>
                         <w:i/>
                         <w:lang w:val="en-GB"/>
                       </w:rPr>
@@ -12287,7 +12670,7 @@
                         <w:rFonts w:ascii="Cambria Math" w:hAnsi="Cambria Math"/>
                         <w:lang w:val="en-GB"/>
                       </w:rPr>
-                      <m:t>2</m:t>
+                      <m:t>3</m:t>
                     </m:r>
                   </m:sup>
                 </m:sSup>
@@ -12315,7 +12698,10 @@
               <w:rPr>
                 <w:lang w:val="en-GB"/>
               </w:rPr>
-              <w:t>1.48909</w:t>
+              <w:t>1</w:t>
+            </w:r>
+            <w:r>
+              <w:t>.62614</w:t>
             </w:r>
           </w:p>
         </w:tc>
@@ -12336,7 +12722,10 @@
               <w:rPr>
                 <w:lang w:val="en-GB"/>
               </w:rPr>
-              <w:t>1.97112</w:t>
+              <w:t>2</w:t>
+            </w:r>
+            <w:r>
+              <w:t>.36725</w:t>
             </w:r>
           </w:p>
         </w:tc>
@@ -12357,7 +12746,10 @@
               <w:rPr>
                 <w:lang w:val="en-GB"/>
               </w:rPr>
-              <w:t>2.35176</w:t>
+              <w:t>3</w:t>
+            </w:r>
+            <w:r>
+              <w:t>.06589</w:t>
             </w:r>
           </w:p>
         </w:tc>
@@ -12378,7 +12770,10 @@
               <w:rPr>
                 <w:lang w:val="en-GB"/>
               </w:rPr>
-              <w:t>2.60311</w:t>
+              <w:t>3</w:t>
+            </w:r>
+            <w:r>
+              <w:t>.59662</w:t>
             </w:r>
           </w:p>
         </w:tc>
@@ -12402,7 +12797,10 @@
               <w:rPr>
                 <w:lang w:val="en-GB"/>
               </w:rPr>
-              <w:t>2.69927</w:t>
+              <w:t>3</w:t>
+            </w:r>
+            <w:r>
+              <w:t>.81686</w:t>
             </w:r>
           </w:p>
         </w:tc>
@@ -12426,7 +12824,10 @@
               <w:rPr>
                 <w:lang w:val="en-GB"/>
               </w:rPr>
-              <w:t>1.44149</w:t>
+              <w:t>1</w:t>
+            </w:r>
+            <w:r>
+              <w:t>.589</w:t>
             </w:r>
           </w:p>
         </w:tc>
@@ -12447,7 +12848,10 @@
               <w:rPr>
                 <w:lang w:val="en-GB"/>
               </w:rPr>
-              <w:t>1.84983</w:t>
+              <w:t>2</w:t>
+            </w:r>
+            <w:r>
+              <w:t>.25231</w:t>
             </w:r>
           </w:p>
         </w:tc>
@@ -12468,7 +12872,10 @@
               <w:rPr>
                 <w:lang w:val="en-GB"/>
               </w:rPr>
-              <w:t>2.15507</w:t>
+              <w:t>2</w:t>
+            </w:r>
+            <w:r>
+              <w:t>.84641</w:t>
             </w:r>
           </w:p>
         </w:tc>
@@ -12489,7 +12896,10 @@
               <w:rPr>
                 <w:lang w:val="en-GB"/>
               </w:rPr>
-              <w:t>2.34886</w:t>
+              <w:t>3</w:t>
+            </w:r>
+            <w:r>
+              <w:t>.27885</w:t>
             </w:r>
           </w:p>
         </w:tc>
@@ -12510,14 +12920,17 @@
               <w:rPr>
                 <w:lang w:val="en-GB"/>
               </w:rPr>
-              <w:t>2.42145</w:t>
+              <w:t>3</w:t>
+            </w:r>
+            <w:r>
+              <w:t>.45375</w:t>
             </w:r>
           </w:p>
         </w:tc>
       </w:tr>
       <w:tr>
         <w:trPr>
-          <w:trHeight w:val="322"/>
+          <w:trHeight w:val="341"/>
         </w:trPr>
         <w:tc>
           <w:tcPr>
@@ -12655,7 +13068,7 @@
                         <w:rFonts w:ascii="Cambria Math" w:hAnsi="Cambria Math"/>
                         <w:lang w:val="en-GB"/>
                       </w:rPr>
-                      <m:t>3</m:t>
+                      <m:t>2</m:t>
                     </m:r>
                   </m:sup>
                 </m:sSup>
@@ -12683,7 +13096,7 @@
               <w:rPr>
                 <w:lang w:val="en-GB"/>
               </w:rPr>
-              <w:t>1.68163</w:t>
+              <w:t>1.48909</w:t>
             </w:r>
           </w:p>
         </w:tc>
@@ -12704,7 +13117,7 @@
               <w:rPr>
                 <w:lang w:val="en-GB"/>
               </w:rPr>
-              <w:t>2.55108</w:t>
+              <w:t>1.97112</w:t>
             </w:r>
           </w:p>
         </w:tc>
@@ -12725,7 +13138,7 @@
               <w:rPr>
                 <w:lang w:val="en-GB"/>
               </w:rPr>
-              <w:t>3.4405</w:t>
+              <w:t>2.35176</w:t>
             </w:r>
           </w:p>
         </w:tc>
@@ -12746,7 +13159,7 @@
               <w:rPr>
                 <w:lang w:val="en-GB"/>
               </w:rPr>
-              <w:t>4.16687</w:t>
+              <w:t>2.60311</w:t>
             </w:r>
           </w:p>
         </w:tc>
@@ -12770,7 +13183,7 @@
               <w:rPr>
                 <w:lang w:val="en-GB"/>
               </w:rPr>
-              <w:t>4.48231</w:t>
+              <w:t>2.69927</w:t>
             </w:r>
           </w:p>
         </w:tc>
@@ -12794,7 +13207,7 @@
               <w:rPr>
                 <w:lang w:val="en-GB"/>
               </w:rPr>
-              <w:t>1.66869</w:t>
+              <w:t>1.44149</w:t>
             </w:r>
           </w:p>
         </w:tc>
@@ -12815,7 +13228,7 @@
               <w:rPr>
                 <w:lang w:val="en-GB"/>
               </w:rPr>
-              <w:t>2.50685</w:t>
+              <w:t>1.84983</w:t>
             </w:r>
           </w:p>
         </w:tc>
@@ -12836,7 +13249,7 @@
               <w:rPr>
                 <w:lang w:val="en-GB"/>
               </w:rPr>
-              <w:t>3.34757</w:t>
+              <w:t>2.15507</w:t>
             </w:r>
           </w:p>
         </w:tc>
@@ -12857,7 +13270,7 @@
               <w:rPr>
                 <w:lang w:val="en-GB"/>
               </w:rPr>
-              <w:t>4.02199</w:t>
+              <w:t>2.34886</w:t>
             </w:r>
           </w:p>
         </w:tc>
@@ -12878,7 +13291,7 @@
               <w:rPr>
                 <w:lang w:val="en-GB"/>
               </w:rPr>
-              <w:t>4.31153</w:t>
+              <w:t>2.42145</w:t>
             </w:r>
           </w:p>
         </w:tc>
@@ -12898,8 +13311,6 @@
             <w:pPr>
               <w:jc w:val="center"/>
               <w:rPr>
-                <w:rFonts w:ascii="Calibri" w:eastAsia="Calibri" w:hAnsi="Calibri" w:cs="Times New Roman"/>
-                <w:b w:val="0"/>
                 <w:lang w:val="en-GB"/>
               </w:rPr>
             </w:pPr>
@@ -12955,7 +13366,7 @@
                         <w:rFonts w:ascii="Cambria Math" w:hAnsi="Cambria Math"/>
                         <w:lang w:val="en-GB"/>
                       </w:rPr>
-                      <m:t>7</m:t>
+                      <m:t>6</m:t>
                     </m:r>
                   </m:sup>
                 </m:sSup>
@@ -12976,8 +13387,8 @@
               <w:jc w:val="center"/>
               <w:cnfStyle w:val="000000100000" w:firstRow="0" w:lastRow="0" w:firstColumn="0" w:lastColumn="0" w:oddVBand="0" w:evenVBand="0" w:oddHBand="1" w:evenHBand="0" w:firstRowFirstColumn="0" w:firstRowLastColumn="0" w:lastRowFirstColumn="0" w:lastRowLastColumn="0"/>
               <w:rPr>
-                <w:rFonts w:ascii="Calibri" w:eastAsia="Calibri" w:hAnsi="Calibri" w:cs="Times New Roman"/>
                 <w:b/>
+                <w:bCs/>
                 <w:lang w:val="en-GB"/>
               </w:rPr>
             </w:pPr>
@@ -12998,6 +13409,8 @@
                     <m:ctrlPr>
                       <w:rPr>
                         <w:rFonts w:ascii="Cambria Math" w:hAnsi="Cambria Math"/>
+                        <w:b/>
+                        <w:bCs/>
                         <w:i/>
                         <w:lang w:val="en-GB"/>
                       </w:rPr>
@@ -13024,7 +13437,7 @@
                         <w:rFonts w:ascii="Cambria Math" w:hAnsi="Cambria Math"/>
                         <w:lang w:val="en-GB"/>
                       </w:rPr>
-                      <m:t>2</m:t>
+                      <m:t>3</m:t>
                     </m:r>
                   </m:sup>
                 </m:sSup>
@@ -13052,7 +13465,7 @@
               <w:rPr>
                 <w:lang w:val="en-GB"/>
               </w:rPr>
-              <w:t>1.50664</w:t>
+              <w:t>1.68163</w:t>
             </w:r>
           </w:p>
         </w:tc>
@@ -13073,7 +13486,7 @@
               <w:rPr>
                 <w:lang w:val="en-GB"/>
               </w:rPr>
-              <w:t>2.0178</w:t>
+              <w:t>2.55108</w:t>
             </w:r>
           </w:p>
         </w:tc>
@@ -13094,7 +13507,7 @@
               <w:rPr>
                 <w:lang w:val="en-GB"/>
               </w:rPr>
-              <w:t>2.43001</w:t>
+              <w:t>3.4405</w:t>
             </w:r>
           </w:p>
         </w:tc>
@@ -13115,7 +13528,7 @@
               <w:rPr>
                 <w:lang w:val="en-GB"/>
               </w:rPr>
-              <w:t>2.70645</w:t>
+              <w:t>4.16687</w:t>
             </w:r>
           </w:p>
         </w:tc>
@@ -13139,7 +13552,7 @@
               <w:rPr>
                 <w:lang w:val="en-GB"/>
               </w:rPr>
-              <w:t>2.81313</w:t>
+              <w:t>4.48231</w:t>
             </w:r>
           </w:p>
         </w:tc>
@@ -13163,7 +13576,7 @@
               <w:rPr>
                 <w:lang w:val="en-GB"/>
               </w:rPr>
-              <w:t>1.45343</w:t>
+              <w:t>1.66869</w:t>
             </w:r>
           </w:p>
         </w:tc>
@@ -13184,7 +13597,7 @@
               <w:rPr>
                 <w:lang w:val="en-GB"/>
               </w:rPr>
-              <w:t>1.87955</w:t>
+              <w:t>2.50685</w:t>
             </w:r>
           </w:p>
         </w:tc>
@@ -13205,7 +13618,7 @@
               <w:rPr>
                 <w:lang w:val="en-GB"/>
               </w:rPr>
-              <w:t>2.20241</w:t>
+              <w:t>3.34757</w:t>
             </w:r>
           </w:p>
         </w:tc>
@@ -13226,7 +13639,7 @@
               <w:rPr>
                 <w:lang w:val="en-GB"/>
               </w:rPr>
-              <w:t>2.40933</w:t>
+              <w:t>4.02199</w:t>
             </w:r>
           </w:p>
         </w:tc>
@@ -13247,7 +13660,7 @@
               <w:rPr>
                 <w:lang w:val="en-GB"/>
               </w:rPr>
-              <w:t>2.48723</w:t>
+              <w:t>4.31153</w:t>
             </w:r>
           </w:p>
         </w:tc>
@@ -13260,13 +13673,14 @@
           <w:tcPr>
             <w:cnfStyle w:val="001000000000" w:firstRow="0" w:lastRow="0" w:firstColumn="1" w:lastColumn="0" w:oddVBand="0" w:evenVBand="0" w:oddHBand="0" w:evenHBand="0" w:firstRowFirstColumn="0" w:firstRowLastColumn="0" w:lastRowFirstColumn="0" w:lastRowLastColumn="0"/>
             <w:tcW w:w="846" w:type="dxa"/>
-            <w:shd w:val="clear" w:color="auto" w:fill="E7E6E6" w:themeFill="background2"/>
-            <w:vAlign w:val="center"/>
-          </w:tcPr>
-          <w:p>
-            <w:pPr>
-              <w:jc w:val="center"/>
-              <w:rPr>
+            <w:vAlign w:val="center"/>
+          </w:tcPr>
+          <w:p>
+            <w:pPr>
+              <w:jc w:val="center"/>
+              <w:rPr>
+                <w:rFonts w:ascii="Calibri" w:eastAsia="Calibri" w:hAnsi="Calibri" w:cs="Times New Roman"/>
+                <w:b w:val="0"/>
                 <w:lang w:val="en-GB"/>
               </w:rPr>
             </w:pPr>
@@ -13336,16 +13750,15 @@
             <w:tcBorders>
               <w:right w:val="double" w:sz="12" w:space="0" w:color="auto"/>
             </w:tcBorders>
-            <w:shd w:val="clear" w:color="auto" w:fill="E7E6E6" w:themeFill="background2"/>
-            <w:vAlign w:val="center"/>
-          </w:tcPr>
-          <w:p>
-            <w:pPr>
-              <w:jc w:val="center"/>
-              <w:cnfStyle w:val="000000000000" w:firstRow="0" w:lastRow="0" w:firstColumn="0" w:lastColumn="0" w:oddVBand="0" w:evenVBand="0" w:oddHBand="0" w:evenHBand="0" w:firstRowFirstColumn="0" w:firstRowLastColumn="0" w:lastRowFirstColumn="0" w:lastRowLastColumn="0"/>
-              <w:rPr>
+            <w:vAlign w:val="center"/>
+          </w:tcPr>
+          <w:p>
+            <w:pPr>
+              <w:jc w:val="center"/>
+              <w:cnfStyle w:val="000000000000" w:firstRow="0" w:lastRow="0" w:firstColumn="0" w:lastColumn="0" w:oddVBand="0" w:evenVBand="0" w:oddHBand="0" w:evenHBand="0" w:firstRowFirstColumn="0" w:firstRowLastColumn="0" w:lastRowFirstColumn="0" w:lastRowLastColumn="0"/>
+              <w:rPr>
+                <w:rFonts w:ascii="Calibri" w:eastAsia="Calibri" w:hAnsi="Calibri" w:cs="Times New Roman"/>
                 <w:b/>
-                <w:bCs/>
                 <w:lang w:val="en-GB"/>
               </w:rPr>
             </w:pPr>
@@ -13366,8 +13779,6 @@
                     <m:ctrlPr>
                       <w:rPr>
                         <w:rFonts w:ascii="Cambria Math" w:hAnsi="Cambria Math"/>
-                        <w:b/>
-                        <w:bCs/>
                         <w:i/>
                         <w:lang w:val="en-GB"/>
                       </w:rPr>
@@ -13394,7 +13805,7 @@
                         <w:rFonts w:ascii="Cambria Math" w:hAnsi="Cambria Math"/>
                         <w:lang w:val="en-GB"/>
                       </w:rPr>
-                      <m:t>3</m:t>
+                      <m:t>2</m:t>
                     </m:r>
                   </m:sup>
                 </m:sSup>
@@ -13408,88 +13819,84 @@
             <w:tcBorders>
               <w:left w:val="double" w:sz="12" w:space="0" w:color="auto"/>
             </w:tcBorders>
-            <w:shd w:val="clear" w:color="auto" w:fill="E7E6E6" w:themeFill="background2"/>
-            <w:vAlign w:val="center"/>
-          </w:tcPr>
-          <w:p>
-            <w:pPr>
-              <w:jc w:val="center"/>
-              <w:cnfStyle w:val="000000000000" w:firstRow="0" w:lastRow="0" w:firstColumn="0" w:lastColumn="0" w:oddVBand="0" w:evenVBand="0" w:oddHBand="0" w:evenHBand="0" w:firstRowFirstColumn="0" w:firstRowLastColumn="0" w:lastRowFirstColumn="0" w:lastRowLastColumn="0"/>
-              <w:rPr>
-                <w:lang w:val="en-GB"/>
-              </w:rPr>
-            </w:pPr>
-            <w:r>
-              <w:rPr>
-                <w:lang w:val="en-GB"/>
-              </w:rPr>
-              <w:t>1.7069</w:t>
+            <w:vAlign w:val="center"/>
+          </w:tcPr>
+          <w:p>
+            <w:pPr>
+              <w:jc w:val="center"/>
+              <w:cnfStyle w:val="000000000000" w:firstRow="0" w:lastRow="0" w:firstColumn="0" w:lastColumn="0" w:oddVBand="0" w:evenVBand="0" w:oddHBand="0" w:evenHBand="0" w:firstRowFirstColumn="0" w:firstRowLastColumn="0" w:lastRowFirstColumn="0" w:lastRowLastColumn="0"/>
+              <w:rPr>
+                <w:lang w:val="en-GB"/>
+              </w:rPr>
+            </w:pPr>
+            <w:r>
+              <w:rPr>
+                <w:lang w:val="en-GB"/>
+              </w:rPr>
+              <w:t>1.50664</w:t>
             </w:r>
           </w:p>
         </w:tc>
         <w:tc>
           <w:tcPr>
             <w:tcW w:w="0" w:type="auto"/>
-            <w:shd w:val="clear" w:color="auto" w:fill="E7E6E6" w:themeFill="background2"/>
-            <w:vAlign w:val="center"/>
-          </w:tcPr>
-          <w:p>
-            <w:pPr>
-              <w:jc w:val="center"/>
-              <w:cnfStyle w:val="000000000000" w:firstRow="0" w:lastRow="0" w:firstColumn="0" w:lastColumn="0" w:oddVBand="0" w:evenVBand="0" w:oddHBand="0" w:evenHBand="0" w:firstRowFirstColumn="0" w:firstRowLastColumn="0" w:lastRowFirstColumn="0" w:lastRowLastColumn="0"/>
-              <w:rPr>
-                <w:lang w:val="en-GB"/>
-              </w:rPr>
-            </w:pPr>
-            <w:r>
-              <w:rPr>
-                <w:lang w:val="en-GB"/>
-              </w:rPr>
-              <w:t>2.64002</w:t>
+            <w:vAlign w:val="center"/>
+          </w:tcPr>
+          <w:p>
+            <w:pPr>
+              <w:jc w:val="center"/>
+              <w:cnfStyle w:val="000000000000" w:firstRow="0" w:lastRow="0" w:firstColumn="0" w:lastColumn="0" w:oddVBand="0" w:evenVBand="0" w:oddHBand="0" w:evenHBand="0" w:firstRowFirstColumn="0" w:firstRowLastColumn="0" w:lastRowFirstColumn="0" w:lastRowLastColumn="0"/>
+              <w:rPr>
+                <w:lang w:val="en-GB"/>
+              </w:rPr>
+            </w:pPr>
+            <w:r>
+              <w:rPr>
+                <w:lang w:val="en-GB"/>
+              </w:rPr>
+              <w:t>2.0178</w:t>
             </w:r>
           </w:p>
         </w:tc>
         <w:tc>
           <w:tcPr>
             <w:tcW w:w="0" w:type="auto"/>
-            <w:shd w:val="clear" w:color="auto" w:fill="E7E6E6" w:themeFill="background2"/>
-            <w:vAlign w:val="center"/>
-          </w:tcPr>
-          <w:p>
-            <w:pPr>
-              <w:jc w:val="center"/>
-              <w:cnfStyle w:val="000000000000" w:firstRow="0" w:lastRow="0" w:firstColumn="0" w:lastColumn="0" w:oddVBand="0" w:evenVBand="0" w:oddHBand="0" w:evenHBand="0" w:firstRowFirstColumn="0" w:firstRowLastColumn="0" w:lastRowFirstColumn="0" w:lastRowLastColumn="0"/>
-              <w:rPr>
-                <w:lang w:val="en-GB"/>
-              </w:rPr>
-            </w:pPr>
-            <w:r>
-              <w:rPr>
-                <w:lang w:val="en-GB"/>
-              </w:rPr>
-              <w:t>3.63307</w:t>
+            <w:vAlign w:val="center"/>
+          </w:tcPr>
+          <w:p>
+            <w:pPr>
+              <w:jc w:val="center"/>
+              <w:cnfStyle w:val="000000000000" w:firstRow="0" w:lastRow="0" w:firstColumn="0" w:lastColumn="0" w:oddVBand="0" w:evenVBand="0" w:oddHBand="0" w:evenHBand="0" w:firstRowFirstColumn="0" w:firstRowLastColumn="0" w:lastRowFirstColumn="0" w:lastRowLastColumn="0"/>
+              <w:rPr>
+                <w:lang w:val="en-GB"/>
+              </w:rPr>
+            </w:pPr>
+            <w:r>
+              <w:rPr>
+                <w:lang w:val="en-GB"/>
+              </w:rPr>
+              <w:t>2.43001</w:t>
             </w:r>
           </w:p>
         </w:tc>
         <w:tc>
           <w:tcPr>
             <w:tcW w:w="0" w:type="auto"/>
-            <w:shd w:val="clear" w:color="auto" w:fill="E7E6E6" w:themeFill="background2"/>
-            <w:vAlign w:val="center"/>
-          </w:tcPr>
-          <w:p>
-            <w:pPr>
-              <w:jc w:val="center"/>
-              <w:cnfStyle w:val="000000000000" w:firstRow="0" w:lastRow="0" w:firstColumn="0" w:lastColumn="0" w:oddVBand="0" w:evenVBand="0" w:oddHBand="0" w:evenHBand="0" w:firstRowFirstColumn="0" w:firstRowLastColumn="0" w:lastRowFirstColumn="0" w:lastRowLastColumn="0"/>
-              <w:rPr>
-                <w:lang w:val="en-GB"/>
-              </w:rPr>
-            </w:pPr>
-            <w:r>
-              <w:rPr>
-                <w:lang w:val="en-GB"/>
-              </w:rPr>
-              <w:t>4.47465</w:t>
+            <w:vAlign w:val="center"/>
+          </w:tcPr>
+          <w:p>
+            <w:pPr>
+              <w:jc w:val="center"/>
+              <w:cnfStyle w:val="000000000000" w:firstRow="0" w:lastRow="0" w:firstColumn="0" w:lastColumn="0" w:oddVBand="0" w:evenVBand="0" w:oddHBand="0" w:evenHBand="0" w:firstRowFirstColumn="0" w:firstRowLastColumn="0" w:lastRowFirstColumn="0" w:lastRowLastColumn="0"/>
+              <w:rPr>
+                <w:lang w:val="en-GB"/>
+              </w:rPr>
+            </w:pPr>
+            <w:r>
+              <w:rPr>
+                <w:lang w:val="en-GB"/>
+              </w:rPr>
+              <w:t>2.70645</w:t>
             </w:r>
           </w:p>
         </w:tc>
@@ -13499,22 +13906,21 @@
             <w:tcBorders>
               <w:right w:val="double" w:sz="12" w:space="0" w:color="auto"/>
             </w:tcBorders>
-            <w:shd w:val="clear" w:color="auto" w:fill="E7E6E6" w:themeFill="background2"/>
-            <w:vAlign w:val="center"/>
-          </w:tcPr>
-          <w:p>
-            <w:pPr>
-              <w:jc w:val="center"/>
-              <w:cnfStyle w:val="000000000000" w:firstRow="0" w:lastRow="0" w:firstColumn="0" w:lastColumn="0" w:oddVBand="0" w:evenVBand="0" w:oddHBand="0" w:evenHBand="0" w:firstRowFirstColumn="0" w:firstRowLastColumn="0" w:lastRowFirstColumn="0" w:lastRowLastColumn="0"/>
-              <w:rPr>
-                <w:lang w:val="en-GB"/>
-              </w:rPr>
-            </w:pPr>
-            <w:r>
-              <w:rPr>
-                <w:lang w:val="en-GB"/>
-              </w:rPr>
-              <w:t>4.84907</w:t>
+            <w:vAlign w:val="center"/>
+          </w:tcPr>
+          <w:p>
+            <w:pPr>
+              <w:jc w:val="center"/>
+              <w:cnfStyle w:val="000000000000" w:firstRow="0" w:lastRow="0" w:firstColumn="0" w:lastColumn="0" w:oddVBand="0" w:evenVBand="0" w:oddHBand="0" w:evenHBand="0" w:firstRowFirstColumn="0" w:firstRowLastColumn="0" w:lastRowFirstColumn="0" w:lastRowLastColumn="0"/>
+              <w:rPr>
+                <w:lang w:val="en-GB"/>
+              </w:rPr>
+            </w:pPr>
+            <w:r>
+              <w:rPr>
+                <w:lang w:val="en-GB"/>
+              </w:rPr>
+              <w:t>2.81313</w:t>
             </w:r>
           </w:p>
         </w:tc>
@@ -13524,110 +13930,105 @@
             <w:tcBorders>
               <w:left w:val="double" w:sz="12" w:space="0" w:color="auto"/>
             </w:tcBorders>
-            <w:shd w:val="clear" w:color="auto" w:fill="E7E6E6" w:themeFill="background2"/>
-            <w:vAlign w:val="center"/>
-          </w:tcPr>
-          <w:p>
-            <w:pPr>
-              <w:jc w:val="center"/>
-              <w:cnfStyle w:val="000000000000" w:firstRow="0" w:lastRow="0" w:firstColumn="0" w:lastColumn="0" w:oddVBand="0" w:evenVBand="0" w:oddHBand="0" w:evenHBand="0" w:firstRowFirstColumn="0" w:firstRowLastColumn="0" w:lastRowFirstColumn="0" w:lastRowLastColumn="0"/>
-              <w:rPr>
-                <w:lang w:val="en-GB"/>
-              </w:rPr>
-            </w:pPr>
-            <w:r>
-              <w:rPr>
-                <w:lang w:val="en-GB"/>
-              </w:rPr>
-              <w:t>1.68127</w:t>
+            <w:vAlign w:val="center"/>
+          </w:tcPr>
+          <w:p>
+            <w:pPr>
+              <w:jc w:val="center"/>
+              <w:cnfStyle w:val="000000000000" w:firstRow="0" w:lastRow="0" w:firstColumn="0" w:lastColumn="0" w:oddVBand="0" w:evenVBand="0" w:oddHBand="0" w:evenHBand="0" w:firstRowFirstColumn="0" w:firstRowLastColumn="0" w:lastRowFirstColumn="0" w:lastRowLastColumn="0"/>
+              <w:rPr>
+                <w:lang w:val="en-GB"/>
+              </w:rPr>
+            </w:pPr>
+            <w:r>
+              <w:rPr>
+                <w:lang w:val="en-GB"/>
+              </w:rPr>
+              <w:t>1.45343</w:t>
             </w:r>
           </w:p>
         </w:tc>
         <w:tc>
           <w:tcPr>
             <w:tcW w:w="0" w:type="auto"/>
-            <w:shd w:val="clear" w:color="auto" w:fill="E7E6E6" w:themeFill="background2"/>
-            <w:vAlign w:val="center"/>
-          </w:tcPr>
-          <w:p>
-            <w:pPr>
-              <w:jc w:val="center"/>
-              <w:cnfStyle w:val="000000000000" w:firstRow="0" w:lastRow="0" w:firstColumn="0" w:lastColumn="0" w:oddVBand="0" w:evenVBand="0" w:oddHBand="0" w:evenHBand="0" w:firstRowFirstColumn="0" w:firstRowLastColumn="0" w:lastRowFirstColumn="0" w:lastRowLastColumn="0"/>
-              <w:rPr>
-                <w:lang w:val="en-GB"/>
-              </w:rPr>
-            </w:pPr>
-            <w:r>
-              <w:rPr>
-                <w:lang w:val="en-GB"/>
-              </w:rPr>
-              <w:t>2.54983</w:t>
+            <w:vAlign w:val="center"/>
+          </w:tcPr>
+          <w:p>
+            <w:pPr>
+              <w:jc w:val="center"/>
+              <w:cnfStyle w:val="000000000000" w:firstRow="0" w:lastRow="0" w:firstColumn="0" w:lastColumn="0" w:oddVBand="0" w:evenVBand="0" w:oddHBand="0" w:evenHBand="0" w:firstRowFirstColumn="0" w:firstRowLastColumn="0" w:lastRowFirstColumn="0" w:lastRowLastColumn="0"/>
+              <w:rPr>
+                <w:lang w:val="en-GB"/>
+              </w:rPr>
+            </w:pPr>
+            <w:r>
+              <w:rPr>
+                <w:lang w:val="en-GB"/>
+              </w:rPr>
+              <w:t>1.87955</w:t>
             </w:r>
           </w:p>
         </w:tc>
         <w:tc>
           <w:tcPr>
             <w:tcW w:w="0" w:type="auto"/>
-            <w:shd w:val="clear" w:color="auto" w:fill="E7E6E6" w:themeFill="background2"/>
-            <w:vAlign w:val="center"/>
-          </w:tcPr>
-          <w:p>
-            <w:pPr>
-              <w:jc w:val="center"/>
-              <w:cnfStyle w:val="000000000000" w:firstRow="0" w:lastRow="0" w:firstColumn="0" w:lastColumn="0" w:oddVBand="0" w:evenVBand="0" w:oddHBand="0" w:evenHBand="0" w:firstRowFirstColumn="0" w:firstRowLastColumn="0" w:lastRowFirstColumn="0" w:lastRowLastColumn="0"/>
-              <w:rPr>
-                <w:lang w:val="en-GB"/>
-              </w:rPr>
-            </w:pPr>
-            <w:r>
-              <w:rPr>
-                <w:lang w:val="en-GB"/>
-              </w:rPr>
-              <w:t>3.43784</w:t>
+            <w:vAlign w:val="center"/>
+          </w:tcPr>
+          <w:p>
+            <w:pPr>
+              <w:jc w:val="center"/>
+              <w:cnfStyle w:val="000000000000" w:firstRow="0" w:lastRow="0" w:firstColumn="0" w:lastColumn="0" w:oddVBand="0" w:evenVBand="0" w:oddHBand="0" w:evenHBand="0" w:firstRowFirstColumn="0" w:firstRowLastColumn="0" w:lastRowFirstColumn="0" w:lastRowLastColumn="0"/>
+              <w:rPr>
+                <w:lang w:val="en-GB"/>
+              </w:rPr>
+            </w:pPr>
+            <w:r>
+              <w:rPr>
+                <w:lang w:val="en-GB"/>
+              </w:rPr>
+              <w:t>2.20241</w:t>
             </w:r>
           </w:p>
         </w:tc>
         <w:tc>
           <w:tcPr>
             <w:tcW w:w="0" w:type="auto"/>
-            <w:shd w:val="clear" w:color="auto" w:fill="E7E6E6" w:themeFill="background2"/>
-            <w:vAlign w:val="center"/>
-          </w:tcPr>
-          <w:p>
-            <w:pPr>
-              <w:jc w:val="center"/>
-              <w:cnfStyle w:val="000000000000" w:firstRow="0" w:lastRow="0" w:firstColumn="0" w:lastColumn="0" w:oddVBand="0" w:evenVBand="0" w:oddHBand="0" w:evenHBand="0" w:firstRowFirstColumn="0" w:firstRowLastColumn="0" w:lastRowFirstColumn="0" w:lastRowLastColumn="0"/>
-              <w:rPr>
-                <w:lang w:val="en-GB"/>
-              </w:rPr>
-            </w:pPr>
-            <w:r>
-              <w:rPr>
-                <w:lang w:val="en-GB"/>
-              </w:rPr>
-              <w:t>4.16269</w:t>
+            <w:vAlign w:val="center"/>
+          </w:tcPr>
+          <w:p>
+            <w:pPr>
+              <w:jc w:val="center"/>
+              <w:cnfStyle w:val="000000000000" w:firstRow="0" w:lastRow="0" w:firstColumn="0" w:lastColumn="0" w:oddVBand="0" w:evenVBand="0" w:oddHBand="0" w:evenHBand="0" w:firstRowFirstColumn="0" w:firstRowLastColumn="0" w:lastRowFirstColumn="0" w:lastRowLastColumn="0"/>
+              <w:rPr>
+                <w:lang w:val="en-GB"/>
+              </w:rPr>
+            </w:pPr>
+            <w:r>
+              <w:rPr>
+                <w:lang w:val="en-GB"/>
+              </w:rPr>
+              <w:t>2.40933</w:t>
             </w:r>
           </w:p>
         </w:tc>
         <w:tc>
           <w:tcPr>
             <w:tcW w:w="0" w:type="auto"/>
-            <w:shd w:val="clear" w:color="auto" w:fill="E7E6E6" w:themeFill="background2"/>
-            <w:vAlign w:val="center"/>
-          </w:tcPr>
-          <w:p>
-            <w:pPr>
-              <w:jc w:val="center"/>
-              <w:cnfStyle w:val="000000000000" w:firstRow="0" w:lastRow="0" w:firstColumn="0" w:lastColumn="0" w:oddVBand="0" w:evenVBand="0" w:oddHBand="0" w:evenHBand="0" w:firstRowFirstColumn="0" w:firstRowLastColumn="0" w:lastRowFirstColumn="0" w:lastRowLastColumn="0"/>
-              <w:rPr>
-                <w:lang w:val="en-GB"/>
-              </w:rPr>
-            </w:pPr>
-            <w:r>
-              <w:rPr>
-                <w:lang w:val="en-GB"/>
-              </w:rPr>
-              <w:t>4.47737</w:t>
+            <w:vAlign w:val="center"/>
+          </w:tcPr>
+          <w:p>
+            <w:pPr>
+              <w:jc w:val="center"/>
+              <w:cnfStyle w:val="000000000000" w:firstRow="0" w:lastRow="0" w:firstColumn="0" w:lastColumn="0" w:oddVBand="0" w:evenVBand="0" w:oddHBand="0" w:evenHBand="0" w:firstRowFirstColumn="0" w:firstRowLastColumn="0" w:lastRowFirstColumn="0" w:lastRowLastColumn="0"/>
+              <w:rPr>
+                <w:lang w:val="en-GB"/>
+              </w:rPr>
+            </w:pPr>
+            <w:r>
+              <w:rPr>
+                <w:lang w:val="en-GB"/>
+              </w:rPr>
+              <w:t>2.48723</w:t>
             </w:r>
           </w:p>
         </w:tc>
@@ -13635,12 +14036,13 @@
       <w:tr>
         <w:trPr>
           <w:cnfStyle w:val="000000100000" w:firstRow="0" w:lastRow="0" w:firstColumn="0" w:lastColumn="0" w:oddVBand="0" w:evenVBand="0" w:oddHBand="1" w:evenHBand="0" w:firstRowFirstColumn="0" w:firstRowLastColumn="0" w:lastRowFirstColumn="0" w:lastRowLastColumn="0"/>
-          <w:trHeight w:val="341"/>
+          <w:trHeight w:val="322"/>
         </w:trPr>
         <w:tc>
           <w:tcPr>
             <w:cnfStyle w:val="001000000000" w:firstRow="0" w:lastRow="0" w:firstColumn="1" w:lastColumn="0" w:oddVBand="0" w:evenVBand="0" w:oddHBand="0" w:evenHBand="0" w:firstRowFirstColumn="0" w:firstRowLastColumn="0" w:lastRowFirstColumn="0" w:lastRowLastColumn="0"/>
             <w:tcW w:w="846" w:type="dxa"/>
+            <w:shd w:val="clear" w:color="auto" w:fill="E7E6E6" w:themeFill="background2"/>
             <w:vAlign w:val="center"/>
           </w:tcPr>
           <w:p>
@@ -13716,6 +14118,7 @@
             <w:tcBorders>
               <w:right w:val="double" w:sz="12" w:space="0" w:color="auto"/>
             </w:tcBorders>
+            <w:shd w:val="clear" w:color="auto" w:fill="E7E6E6" w:themeFill="background2"/>
             <w:vAlign w:val="center"/>
           </w:tcPr>
           <w:p>
@@ -13773,7 +14176,7 @@
                         <w:rFonts w:ascii="Cambria Math" w:hAnsi="Cambria Math"/>
                         <w:lang w:val="en-GB"/>
                       </w:rPr>
-                      <m:t>4</m:t>
+                      <m:t>3</m:t>
                     </m:r>
                   </m:sup>
                 </m:sSup>
@@ -13787,84 +14190,88 @@
             <w:tcBorders>
               <w:left w:val="double" w:sz="12" w:space="0" w:color="auto"/>
             </w:tcBorders>
-            <w:vAlign w:val="center"/>
-          </w:tcPr>
-          <w:p>
-            <w:pPr>
-              <w:jc w:val="center"/>
-              <w:cnfStyle w:val="000000100000" w:firstRow="0" w:lastRow="0" w:firstColumn="0" w:lastColumn="0" w:oddVBand="0" w:evenVBand="0" w:oddHBand="1" w:evenHBand="0" w:firstRowFirstColumn="0" w:firstRowLastColumn="0" w:lastRowFirstColumn="0" w:lastRowLastColumn="0"/>
-              <w:rPr>
-                <w:lang w:val="en-GB"/>
-              </w:rPr>
-            </w:pPr>
-            <w:r>
-              <w:rPr>
-                <w:lang w:val="en-GB"/>
-              </w:rPr>
-              <w:t>1.98577</w:t>
+            <w:shd w:val="clear" w:color="auto" w:fill="E7E6E6" w:themeFill="background2"/>
+            <w:vAlign w:val="center"/>
+          </w:tcPr>
+          <w:p>
+            <w:pPr>
+              <w:jc w:val="center"/>
+              <w:cnfStyle w:val="000000100000" w:firstRow="0" w:lastRow="0" w:firstColumn="0" w:lastColumn="0" w:oddVBand="0" w:evenVBand="0" w:oddHBand="1" w:evenHBand="0" w:firstRowFirstColumn="0" w:firstRowLastColumn="0" w:lastRowFirstColumn="0" w:lastRowLastColumn="0"/>
+              <w:rPr>
+                <w:lang w:val="en-GB"/>
+              </w:rPr>
+            </w:pPr>
+            <w:r>
+              <w:rPr>
+                <w:lang w:val="en-GB"/>
+              </w:rPr>
+              <w:t>1.7069</w:t>
             </w:r>
           </w:p>
         </w:tc>
         <w:tc>
           <w:tcPr>
             <w:tcW w:w="0" w:type="auto"/>
-            <w:vAlign w:val="center"/>
-          </w:tcPr>
-          <w:p>
-            <w:pPr>
-              <w:jc w:val="center"/>
-              <w:cnfStyle w:val="000000100000" w:firstRow="0" w:lastRow="0" w:firstColumn="0" w:lastColumn="0" w:oddVBand="0" w:evenVBand="0" w:oddHBand="1" w:evenHBand="0" w:firstRowFirstColumn="0" w:firstRowLastColumn="0" w:lastRowFirstColumn="0" w:lastRowLastColumn="0"/>
-              <w:rPr>
-                <w:lang w:val="en-GB"/>
-              </w:rPr>
-            </w:pPr>
-            <w:r>
-              <w:rPr>
-                <w:lang w:val="en-GB"/>
-              </w:rPr>
-              <w:t>3.91583</w:t>
+            <w:shd w:val="clear" w:color="auto" w:fill="E7E6E6" w:themeFill="background2"/>
+            <w:vAlign w:val="center"/>
+          </w:tcPr>
+          <w:p>
+            <w:pPr>
+              <w:jc w:val="center"/>
+              <w:cnfStyle w:val="000000100000" w:firstRow="0" w:lastRow="0" w:firstColumn="0" w:lastColumn="0" w:oddVBand="0" w:evenVBand="0" w:oddHBand="1" w:evenHBand="0" w:firstRowFirstColumn="0" w:firstRowLastColumn="0" w:lastRowFirstColumn="0" w:lastRowLastColumn="0"/>
+              <w:rPr>
+                <w:lang w:val="en-GB"/>
+              </w:rPr>
+            </w:pPr>
+            <w:r>
+              <w:rPr>
+                <w:lang w:val="en-GB"/>
+              </w:rPr>
+              <w:t>2.64002</w:t>
             </w:r>
           </w:p>
         </w:tc>
         <w:tc>
           <w:tcPr>
             <w:tcW w:w="0" w:type="auto"/>
-            <w:vAlign w:val="center"/>
-          </w:tcPr>
-          <w:p>
-            <w:pPr>
-              <w:jc w:val="center"/>
-              <w:cnfStyle w:val="000000100000" w:firstRow="0" w:lastRow="0" w:firstColumn="0" w:lastColumn="0" w:oddVBand="0" w:evenVBand="0" w:oddHBand="1" w:evenHBand="0" w:firstRowFirstColumn="0" w:firstRowLastColumn="0" w:lastRowFirstColumn="0" w:lastRowLastColumn="0"/>
-              <w:rPr>
-                <w:lang w:val="en-GB"/>
-              </w:rPr>
-            </w:pPr>
-            <w:r>
-              <w:rPr>
-                <w:lang w:val="en-GB"/>
-              </w:rPr>
-              <w:t>7.61792</w:t>
+            <w:shd w:val="clear" w:color="auto" w:fill="E7E6E6" w:themeFill="background2"/>
+            <w:vAlign w:val="center"/>
+          </w:tcPr>
+          <w:p>
+            <w:pPr>
+              <w:jc w:val="center"/>
+              <w:cnfStyle w:val="000000100000" w:firstRow="0" w:lastRow="0" w:firstColumn="0" w:lastColumn="0" w:oddVBand="0" w:evenVBand="0" w:oddHBand="1" w:evenHBand="0" w:firstRowFirstColumn="0" w:firstRowLastColumn="0" w:lastRowFirstColumn="0" w:lastRowLastColumn="0"/>
+              <w:rPr>
+                <w:lang w:val="en-GB"/>
+              </w:rPr>
+            </w:pPr>
+            <w:r>
+              <w:rPr>
+                <w:lang w:val="en-GB"/>
+              </w:rPr>
+              <w:t>3.63307</w:t>
             </w:r>
           </w:p>
         </w:tc>
         <w:tc>
           <w:tcPr>
             <w:tcW w:w="0" w:type="auto"/>
-            <w:vAlign w:val="center"/>
-          </w:tcPr>
-          <w:p>
-            <w:pPr>
-              <w:jc w:val="center"/>
-              <w:cnfStyle w:val="000000100000" w:firstRow="0" w:lastRow="0" w:firstColumn="0" w:lastColumn="0" w:oddVBand="0" w:evenVBand="0" w:oddHBand="1" w:evenHBand="0" w:firstRowFirstColumn="0" w:firstRowLastColumn="0" w:lastRowFirstColumn="0" w:lastRowLastColumn="0"/>
-              <w:rPr>
-                <w:lang w:val="en-GB"/>
-              </w:rPr>
-            </w:pPr>
-            <w:r>
-              <w:rPr>
-                <w:lang w:val="en-GB"/>
-              </w:rPr>
-              <w:t>14.44728</w:t>
+            <w:shd w:val="clear" w:color="auto" w:fill="E7E6E6" w:themeFill="background2"/>
+            <w:vAlign w:val="center"/>
+          </w:tcPr>
+          <w:p>
+            <w:pPr>
+              <w:jc w:val="center"/>
+              <w:cnfStyle w:val="000000100000" w:firstRow="0" w:lastRow="0" w:firstColumn="0" w:lastColumn="0" w:oddVBand="0" w:evenVBand="0" w:oddHBand="1" w:evenHBand="0" w:firstRowFirstColumn="0" w:firstRowLastColumn="0" w:lastRowFirstColumn="0" w:lastRowLastColumn="0"/>
+              <w:rPr>
+                <w:lang w:val="en-GB"/>
+              </w:rPr>
+            </w:pPr>
+            <w:r>
+              <w:rPr>
+                <w:lang w:val="en-GB"/>
+              </w:rPr>
+              <w:t>4.47465</w:t>
             </w:r>
           </w:p>
         </w:tc>
@@ -13874,21 +14281,22 @@
             <w:tcBorders>
               <w:right w:val="double" w:sz="12" w:space="0" w:color="auto"/>
             </w:tcBorders>
-            <w:vAlign w:val="center"/>
-          </w:tcPr>
-          <w:p>
-            <w:pPr>
-              <w:jc w:val="center"/>
-              <w:cnfStyle w:val="000000100000" w:firstRow="0" w:lastRow="0" w:firstColumn="0" w:lastColumn="0" w:oddVBand="0" w:evenVBand="0" w:oddHBand="1" w:evenHBand="0" w:firstRowFirstColumn="0" w:firstRowLastColumn="0" w:lastRowFirstColumn="0" w:lastRowLastColumn="0"/>
-              <w:rPr>
-                <w:lang w:val="en-GB"/>
-              </w:rPr>
-            </w:pPr>
-            <w:r>
-              <w:rPr>
-                <w:lang w:val="en-GB"/>
-              </w:rPr>
-              <w:t>20.60449</w:t>
+            <w:shd w:val="clear" w:color="auto" w:fill="E7E6E6" w:themeFill="background2"/>
+            <w:vAlign w:val="center"/>
+          </w:tcPr>
+          <w:p>
+            <w:pPr>
+              <w:jc w:val="center"/>
+              <w:cnfStyle w:val="000000100000" w:firstRow="0" w:lastRow="0" w:firstColumn="0" w:lastColumn="0" w:oddVBand="0" w:evenVBand="0" w:oddHBand="1" w:evenHBand="0" w:firstRowFirstColumn="0" w:firstRowLastColumn="0" w:lastRowFirstColumn="0" w:lastRowLastColumn="0"/>
+              <w:rPr>
+                <w:lang w:val="en-GB"/>
+              </w:rPr>
+            </w:pPr>
+            <w:r>
+              <w:rPr>
+                <w:lang w:val="en-GB"/>
+              </w:rPr>
+              <w:t>4.84907</w:t>
             </w:r>
           </w:p>
         </w:tc>
@@ -13898,105 +14306,110 @@
             <w:tcBorders>
               <w:left w:val="double" w:sz="12" w:space="0" w:color="auto"/>
             </w:tcBorders>
-            <w:vAlign w:val="center"/>
-          </w:tcPr>
-          <w:p>
-            <w:pPr>
-              <w:jc w:val="center"/>
-              <w:cnfStyle w:val="000000100000" w:firstRow="0" w:lastRow="0" w:firstColumn="0" w:lastColumn="0" w:oddVBand="0" w:evenVBand="0" w:oddHBand="1" w:evenHBand="0" w:firstRowFirstColumn="0" w:firstRowLastColumn="0" w:lastRowFirstColumn="0" w:lastRowLastColumn="0"/>
-              <w:rPr>
-                <w:lang w:val="en-GB"/>
-              </w:rPr>
-            </w:pPr>
-            <w:r>
-              <w:rPr>
-                <w:lang w:val="en-GB"/>
-              </w:rPr>
-              <w:t>1.98602</w:t>
+            <w:shd w:val="clear" w:color="auto" w:fill="E7E6E6" w:themeFill="background2"/>
+            <w:vAlign w:val="center"/>
+          </w:tcPr>
+          <w:p>
+            <w:pPr>
+              <w:jc w:val="center"/>
+              <w:cnfStyle w:val="000000100000" w:firstRow="0" w:lastRow="0" w:firstColumn="0" w:lastColumn="0" w:oddVBand="0" w:evenVBand="0" w:oddHBand="1" w:evenHBand="0" w:firstRowFirstColumn="0" w:firstRowLastColumn="0" w:lastRowFirstColumn="0" w:lastRowLastColumn="0"/>
+              <w:rPr>
+                <w:lang w:val="en-GB"/>
+              </w:rPr>
+            </w:pPr>
+            <w:r>
+              <w:rPr>
+                <w:lang w:val="en-GB"/>
+              </w:rPr>
+              <w:t>1.68127</w:t>
             </w:r>
           </w:p>
         </w:tc>
         <w:tc>
           <w:tcPr>
             <w:tcW w:w="0" w:type="auto"/>
-            <w:vAlign w:val="center"/>
-          </w:tcPr>
-          <w:p>
-            <w:pPr>
-              <w:jc w:val="center"/>
-              <w:cnfStyle w:val="000000100000" w:firstRow="0" w:lastRow="0" w:firstColumn="0" w:lastColumn="0" w:oddVBand="0" w:evenVBand="0" w:oddHBand="1" w:evenHBand="0" w:firstRowFirstColumn="0" w:firstRowLastColumn="0" w:lastRowFirstColumn="0" w:lastRowLastColumn="0"/>
-              <w:rPr>
-                <w:lang w:val="en-GB"/>
-              </w:rPr>
-            </w:pPr>
-            <w:r>
-              <w:rPr>
-                <w:lang w:val="en-GB"/>
-              </w:rPr>
-              <w:t>3.91729</w:t>
+            <w:shd w:val="clear" w:color="auto" w:fill="E7E6E6" w:themeFill="background2"/>
+            <w:vAlign w:val="center"/>
+          </w:tcPr>
+          <w:p>
+            <w:pPr>
+              <w:jc w:val="center"/>
+              <w:cnfStyle w:val="000000100000" w:firstRow="0" w:lastRow="0" w:firstColumn="0" w:lastColumn="0" w:oddVBand="0" w:evenVBand="0" w:oddHBand="1" w:evenHBand="0" w:firstRowFirstColumn="0" w:firstRowLastColumn="0" w:lastRowFirstColumn="0" w:lastRowLastColumn="0"/>
+              <w:rPr>
+                <w:lang w:val="en-GB"/>
+              </w:rPr>
+            </w:pPr>
+            <w:r>
+              <w:rPr>
+                <w:lang w:val="en-GB"/>
+              </w:rPr>
+              <w:t>2.54983</w:t>
             </w:r>
           </w:p>
         </w:tc>
         <w:tc>
           <w:tcPr>
             <w:tcW w:w="0" w:type="auto"/>
-            <w:vAlign w:val="center"/>
-          </w:tcPr>
-          <w:p>
-            <w:pPr>
-              <w:jc w:val="center"/>
-              <w:cnfStyle w:val="000000100000" w:firstRow="0" w:lastRow="0" w:firstColumn="0" w:lastColumn="0" w:oddVBand="0" w:evenVBand="0" w:oddHBand="1" w:evenHBand="0" w:firstRowFirstColumn="0" w:firstRowLastColumn="0" w:lastRowFirstColumn="0" w:lastRowLastColumn="0"/>
-              <w:rPr>
-                <w:lang w:val="en-GB"/>
-              </w:rPr>
-            </w:pPr>
-            <w:r>
-              <w:rPr>
-                <w:lang w:val="en-GB"/>
-              </w:rPr>
-              <w:t>7.62436</w:t>
+            <w:shd w:val="clear" w:color="auto" w:fill="E7E6E6" w:themeFill="background2"/>
+            <w:vAlign w:val="center"/>
+          </w:tcPr>
+          <w:p>
+            <w:pPr>
+              <w:jc w:val="center"/>
+              <w:cnfStyle w:val="000000100000" w:firstRow="0" w:lastRow="0" w:firstColumn="0" w:lastColumn="0" w:oddVBand="0" w:evenVBand="0" w:oddHBand="1" w:evenHBand="0" w:firstRowFirstColumn="0" w:firstRowLastColumn="0" w:lastRowFirstColumn="0" w:lastRowLastColumn="0"/>
+              <w:rPr>
+                <w:lang w:val="en-GB"/>
+              </w:rPr>
+            </w:pPr>
+            <w:r>
+              <w:rPr>
+                <w:lang w:val="en-GB"/>
+              </w:rPr>
+              <w:t>3.43784</w:t>
             </w:r>
           </w:p>
         </w:tc>
         <w:tc>
           <w:tcPr>
             <w:tcW w:w="0" w:type="auto"/>
-            <w:vAlign w:val="center"/>
-          </w:tcPr>
-          <w:p>
-            <w:pPr>
-              <w:jc w:val="center"/>
-              <w:cnfStyle w:val="000000100000" w:firstRow="0" w:lastRow="0" w:firstColumn="0" w:lastColumn="0" w:oddVBand="0" w:evenVBand="0" w:oddHBand="1" w:evenHBand="0" w:firstRowFirstColumn="0" w:firstRowLastColumn="0" w:lastRowFirstColumn="0" w:lastRowLastColumn="0"/>
-              <w:rPr>
-                <w:lang w:val="en-GB"/>
-              </w:rPr>
-            </w:pPr>
-            <w:r>
-              <w:rPr>
-                <w:lang w:val="en-GB"/>
-              </w:rPr>
-              <w:t>14.47211</w:t>
+            <w:shd w:val="clear" w:color="auto" w:fill="E7E6E6" w:themeFill="background2"/>
+            <w:vAlign w:val="center"/>
+          </w:tcPr>
+          <w:p>
+            <w:pPr>
+              <w:jc w:val="center"/>
+              <w:cnfStyle w:val="000000100000" w:firstRow="0" w:lastRow="0" w:firstColumn="0" w:lastColumn="0" w:oddVBand="0" w:evenVBand="0" w:oddHBand="1" w:evenHBand="0" w:firstRowFirstColumn="0" w:firstRowLastColumn="0" w:lastRowFirstColumn="0" w:lastRowLastColumn="0"/>
+              <w:rPr>
+                <w:lang w:val="en-GB"/>
+              </w:rPr>
+            </w:pPr>
+            <w:r>
+              <w:rPr>
+                <w:lang w:val="en-GB"/>
+              </w:rPr>
+              <w:t>4.16269</w:t>
             </w:r>
           </w:p>
         </w:tc>
         <w:tc>
           <w:tcPr>
             <w:tcW w:w="0" w:type="auto"/>
-            <w:vAlign w:val="center"/>
-          </w:tcPr>
-          <w:p>
-            <w:pPr>
-              <w:jc w:val="center"/>
-              <w:cnfStyle w:val="000000100000" w:firstRow="0" w:lastRow="0" w:firstColumn="0" w:lastColumn="0" w:oddVBand="0" w:evenVBand="0" w:oddHBand="1" w:evenHBand="0" w:firstRowFirstColumn="0" w:firstRowLastColumn="0" w:lastRowFirstColumn="0" w:lastRowLastColumn="0"/>
-              <w:rPr>
-                <w:lang w:val="en-GB"/>
-              </w:rPr>
-            </w:pPr>
-            <w:r>
-              <w:rPr>
-                <w:lang w:val="en-GB"/>
-              </w:rPr>
-              <w:t>20.65615</w:t>
+            <w:shd w:val="clear" w:color="auto" w:fill="E7E6E6" w:themeFill="background2"/>
+            <w:vAlign w:val="center"/>
+          </w:tcPr>
+          <w:p>
+            <w:pPr>
+              <w:jc w:val="center"/>
+              <w:cnfStyle w:val="000000100000" w:firstRow="0" w:lastRow="0" w:firstColumn="0" w:lastColumn="0" w:oddVBand="0" w:evenVBand="0" w:oddHBand="1" w:evenHBand="0" w:firstRowFirstColumn="0" w:firstRowLastColumn="0" w:lastRowFirstColumn="0" w:lastRowLastColumn="0"/>
+              <w:rPr>
+                <w:lang w:val="en-GB"/>
+              </w:rPr>
+            </w:pPr>
+            <w:r>
+              <w:rPr>
+                <w:lang w:val="en-GB"/>
+              </w:rPr>
+              <w:t>4.47737</w:t>
             </w:r>
           </w:p>
         </w:tc>
@@ -14015,8 +14428,6 @@
             <w:pPr>
               <w:jc w:val="center"/>
               <w:rPr>
-                <w:rFonts w:ascii="Calibri" w:eastAsia="Calibri" w:hAnsi="Calibri" w:cs="Times New Roman"/>
-                <w:b w:val="0"/>
                 <w:lang w:val="en-GB"/>
               </w:rPr>
             </w:pPr>
@@ -14072,7 +14483,7 @@
                         <w:rFonts w:ascii="Cambria Math" w:hAnsi="Cambria Math"/>
                         <w:lang w:val="en-GB"/>
                       </w:rPr>
-                      <m:t>8</m:t>
+                      <m:t>7</m:t>
                     </m:r>
                   </m:sup>
                 </m:sSup>
@@ -14093,8 +14504,8 @@
               <w:jc w:val="center"/>
               <w:cnfStyle w:val="000000000000" w:firstRow="0" w:lastRow="0" w:firstColumn="0" w:lastColumn="0" w:oddVBand="0" w:evenVBand="0" w:oddHBand="0" w:evenHBand="0" w:firstRowFirstColumn="0" w:firstRowLastColumn="0" w:lastRowFirstColumn="0" w:lastRowLastColumn="0"/>
               <w:rPr>
-                <w:rFonts w:ascii="Calibri" w:eastAsia="Calibri" w:hAnsi="Calibri" w:cs="Times New Roman"/>
                 <w:b/>
+                <w:bCs/>
                 <w:lang w:val="en-GB"/>
               </w:rPr>
             </w:pPr>
@@ -14115,6 +14526,8 @@
                     <m:ctrlPr>
                       <w:rPr>
                         <w:rFonts w:ascii="Cambria Math" w:hAnsi="Cambria Math"/>
+                        <w:b/>
+                        <w:bCs/>
                         <w:i/>
                         <w:lang w:val="en-GB"/>
                       </w:rPr>
@@ -14141,7 +14554,7 @@
                         <w:rFonts w:ascii="Cambria Math" w:hAnsi="Cambria Math"/>
                         <w:lang w:val="en-GB"/>
                       </w:rPr>
-                      <m:t>3</m:t>
+                      <m:t>4</m:t>
                     </m:r>
                   </m:sup>
                 </m:sSup>
@@ -14169,7 +14582,7 @@
               <w:rPr>
                 <w:lang w:val="en-GB"/>
               </w:rPr>
-              <w:t>1.70522</w:t>
+              <w:t>1.98577</w:t>
             </w:r>
           </w:p>
         </w:tc>
@@ -14190,7 +14603,7 @@
               <w:rPr>
                 <w:lang w:val="en-GB"/>
               </w:rPr>
-              <w:t>2.634</w:t>
+              <w:t>3.91583</w:t>
             </w:r>
           </w:p>
         </w:tc>
@@ -14211,7 +14624,7 @@
               <w:rPr>
                 <w:lang w:val="en-GB"/>
               </w:rPr>
-              <w:t>3.61978</w:t>
+              <w:t>7.61792</w:t>
             </w:r>
           </w:p>
         </w:tc>
@@ -14232,7 +14645,7 @@
               <w:rPr>
                 <w:lang w:val="en-GB"/>
               </w:rPr>
-              <w:t>4.45308</w:t>
+              <w:t>14.44728</w:t>
             </w:r>
           </w:p>
         </w:tc>
@@ -14256,7 +14669,7 @@
               <w:rPr>
                 <w:lang w:val="en-GB"/>
               </w:rPr>
-              <w:t>4.82318</w:t>
+              <w:t>20.60449</w:t>
             </w:r>
           </w:p>
         </w:tc>
@@ -14280,7 +14693,7 @@
               <w:rPr>
                 <w:lang w:val="en-GB"/>
               </w:rPr>
-              <w:t>1.68536</w:t>
+              <w:t>1.98602</w:t>
             </w:r>
           </w:p>
         </w:tc>
@@ -14301,7 +14714,7 @@
               <w:rPr>
                 <w:lang w:val="en-GB"/>
               </w:rPr>
-              <w:t>2.56397</w:t>
+              <w:t>3.91729</w:t>
             </w:r>
           </w:p>
         </w:tc>
@@ -14322,7 +14735,7 @@
               <w:rPr>
                 <w:lang w:val="en-GB"/>
               </w:rPr>
-              <w:t>3.46793</w:t>
+              <w:t>7.62436</w:t>
             </w:r>
           </w:p>
         </w:tc>
@@ -14343,7 +14756,7 @@
               <w:rPr>
                 <w:lang w:val="en-GB"/>
               </w:rPr>
-              <w:t>4.21009</w:t>
+              <w:t>14.47211</w:t>
             </w:r>
           </w:p>
         </w:tc>
@@ -14364,7 +14777,7 @@
               <w:rPr>
                 <w:lang w:val="en-GB"/>
               </w:rPr>
-              <w:t>4.53349</w:t>
+              <w:t>20.65615</w:t>
             </w:r>
           </w:p>
         </w:tc>
@@ -14384,6 +14797,8 @@
             <w:pPr>
               <w:jc w:val="center"/>
               <w:rPr>
+                <w:rFonts w:ascii="Calibri" w:eastAsia="Calibri" w:hAnsi="Calibri" w:cs="Times New Roman"/>
+                <w:b w:val="0"/>
                 <w:lang w:val="en-GB"/>
               </w:rPr>
             </w:pPr>
@@ -14460,8 +14875,8 @@
               <w:jc w:val="center"/>
               <w:cnfStyle w:val="000000100000" w:firstRow="0" w:lastRow="0" w:firstColumn="0" w:lastColumn="0" w:oddVBand="0" w:evenVBand="0" w:oddHBand="1" w:evenHBand="0" w:firstRowFirstColumn="0" w:firstRowLastColumn="0" w:lastRowFirstColumn="0" w:lastRowLastColumn="0"/>
               <w:rPr>
+                <w:rFonts w:ascii="Calibri" w:eastAsia="Calibri" w:hAnsi="Calibri" w:cs="Times New Roman"/>
                 <w:b/>
-                <w:bCs/>
                 <w:lang w:val="en-GB"/>
               </w:rPr>
             </w:pPr>
@@ -14482,8 +14897,6 @@
                     <m:ctrlPr>
                       <w:rPr>
                         <w:rFonts w:ascii="Cambria Math" w:hAnsi="Cambria Math"/>
-                        <w:b/>
-                        <w:bCs/>
                         <w:i/>
                         <w:lang w:val="en-GB"/>
                       </w:rPr>
@@ -14510,6 +14923,374 @@
                         <w:rFonts w:ascii="Cambria Math" w:hAnsi="Cambria Math"/>
                         <w:lang w:val="en-GB"/>
                       </w:rPr>
+                      <m:t>3</m:t>
+                    </m:r>
+                  </m:sup>
+                </m:sSup>
+              </m:oMath>
+            </m:oMathPara>
+          </w:p>
+        </w:tc>
+        <w:tc>
+          <w:tcPr>
+            <w:tcW w:w="0" w:type="auto"/>
+            <w:tcBorders>
+              <w:left w:val="double" w:sz="12" w:space="0" w:color="auto"/>
+            </w:tcBorders>
+            <w:vAlign w:val="center"/>
+          </w:tcPr>
+          <w:p>
+            <w:pPr>
+              <w:jc w:val="center"/>
+              <w:cnfStyle w:val="000000100000" w:firstRow="0" w:lastRow="0" w:firstColumn="0" w:lastColumn="0" w:oddVBand="0" w:evenVBand="0" w:oddHBand="1" w:evenHBand="0" w:firstRowFirstColumn="0" w:firstRowLastColumn="0" w:lastRowFirstColumn="0" w:lastRowLastColumn="0"/>
+              <w:rPr>
+                <w:lang w:val="en-GB"/>
+              </w:rPr>
+            </w:pPr>
+            <w:r>
+              <w:rPr>
+                <w:lang w:val="en-GB"/>
+              </w:rPr>
+              <w:t>1.70522</w:t>
+            </w:r>
+          </w:p>
+        </w:tc>
+        <w:tc>
+          <w:tcPr>
+            <w:tcW w:w="0" w:type="auto"/>
+            <w:vAlign w:val="center"/>
+          </w:tcPr>
+          <w:p>
+            <w:pPr>
+              <w:jc w:val="center"/>
+              <w:cnfStyle w:val="000000100000" w:firstRow="0" w:lastRow="0" w:firstColumn="0" w:lastColumn="0" w:oddVBand="0" w:evenVBand="0" w:oddHBand="1" w:evenHBand="0" w:firstRowFirstColumn="0" w:firstRowLastColumn="0" w:lastRowFirstColumn="0" w:lastRowLastColumn="0"/>
+              <w:rPr>
+                <w:lang w:val="en-GB"/>
+              </w:rPr>
+            </w:pPr>
+            <w:r>
+              <w:rPr>
+                <w:lang w:val="en-GB"/>
+              </w:rPr>
+              <w:t>2.634</w:t>
+            </w:r>
+          </w:p>
+        </w:tc>
+        <w:tc>
+          <w:tcPr>
+            <w:tcW w:w="0" w:type="auto"/>
+            <w:vAlign w:val="center"/>
+          </w:tcPr>
+          <w:p>
+            <w:pPr>
+              <w:jc w:val="center"/>
+              <w:cnfStyle w:val="000000100000" w:firstRow="0" w:lastRow="0" w:firstColumn="0" w:lastColumn="0" w:oddVBand="0" w:evenVBand="0" w:oddHBand="1" w:evenHBand="0" w:firstRowFirstColumn="0" w:firstRowLastColumn="0" w:lastRowFirstColumn="0" w:lastRowLastColumn="0"/>
+              <w:rPr>
+                <w:lang w:val="en-GB"/>
+              </w:rPr>
+            </w:pPr>
+            <w:r>
+              <w:rPr>
+                <w:lang w:val="en-GB"/>
+              </w:rPr>
+              <w:t>3.61978</w:t>
+            </w:r>
+          </w:p>
+        </w:tc>
+        <w:tc>
+          <w:tcPr>
+            <w:tcW w:w="0" w:type="auto"/>
+            <w:vAlign w:val="center"/>
+          </w:tcPr>
+          <w:p>
+            <w:pPr>
+              <w:jc w:val="center"/>
+              <w:cnfStyle w:val="000000100000" w:firstRow="0" w:lastRow="0" w:firstColumn="0" w:lastColumn="0" w:oddVBand="0" w:evenVBand="0" w:oddHBand="1" w:evenHBand="0" w:firstRowFirstColumn="0" w:firstRowLastColumn="0" w:lastRowFirstColumn="0" w:lastRowLastColumn="0"/>
+              <w:rPr>
+                <w:lang w:val="en-GB"/>
+              </w:rPr>
+            </w:pPr>
+            <w:r>
+              <w:rPr>
+                <w:lang w:val="en-GB"/>
+              </w:rPr>
+              <w:t>4.45308</w:t>
+            </w:r>
+          </w:p>
+        </w:tc>
+        <w:tc>
+          <w:tcPr>
+            <w:tcW w:w="0" w:type="auto"/>
+            <w:tcBorders>
+              <w:right w:val="double" w:sz="12" w:space="0" w:color="auto"/>
+            </w:tcBorders>
+            <w:vAlign w:val="center"/>
+          </w:tcPr>
+          <w:p>
+            <w:pPr>
+              <w:jc w:val="center"/>
+              <w:cnfStyle w:val="000000100000" w:firstRow="0" w:lastRow="0" w:firstColumn="0" w:lastColumn="0" w:oddVBand="0" w:evenVBand="0" w:oddHBand="1" w:evenHBand="0" w:firstRowFirstColumn="0" w:firstRowLastColumn="0" w:lastRowFirstColumn="0" w:lastRowLastColumn="0"/>
+              <w:rPr>
+                <w:lang w:val="en-GB"/>
+              </w:rPr>
+            </w:pPr>
+            <w:r>
+              <w:rPr>
+                <w:lang w:val="en-GB"/>
+              </w:rPr>
+              <w:t>4.82318</w:t>
+            </w:r>
+          </w:p>
+        </w:tc>
+        <w:tc>
+          <w:tcPr>
+            <w:tcW w:w="0" w:type="auto"/>
+            <w:tcBorders>
+              <w:left w:val="double" w:sz="12" w:space="0" w:color="auto"/>
+            </w:tcBorders>
+            <w:vAlign w:val="center"/>
+          </w:tcPr>
+          <w:p>
+            <w:pPr>
+              <w:jc w:val="center"/>
+              <w:cnfStyle w:val="000000100000" w:firstRow="0" w:lastRow="0" w:firstColumn="0" w:lastColumn="0" w:oddVBand="0" w:evenVBand="0" w:oddHBand="1" w:evenHBand="0" w:firstRowFirstColumn="0" w:firstRowLastColumn="0" w:lastRowFirstColumn="0" w:lastRowLastColumn="0"/>
+              <w:rPr>
+                <w:lang w:val="en-GB"/>
+              </w:rPr>
+            </w:pPr>
+            <w:r>
+              <w:rPr>
+                <w:lang w:val="en-GB"/>
+              </w:rPr>
+              <w:t>1.68536</w:t>
+            </w:r>
+          </w:p>
+        </w:tc>
+        <w:tc>
+          <w:tcPr>
+            <w:tcW w:w="0" w:type="auto"/>
+            <w:vAlign w:val="center"/>
+          </w:tcPr>
+          <w:p>
+            <w:pPr>
+              <w:jc w:val="center"/>
+              <w:cnfStyle w:val="000000100000" w:firstRow="0" w:lastRow="0" w:firstColumn="0" w:lastColumn="0" w:oddVBand="0" w:evenVBand="0" w:oddHBand="1" w:evenHBand="0" w:firstRowFirstColumn="0" w:firstRowLastColumn="0" w:lastRowFirstColumn="0" w:lastRowLastColumn="0"/>
+              <w:rPr>
+                <w:lang w:val="en-GB"/>
+              </w:rPr>
+            </w:pPr>
+            <w:r>
+              <w:rPr>
+                <w:lang w:val="en-GB"/>
+              </w:rPr>
+              <w:t>2.56397</w:t>
+            </w:r>
+          </w:p>
+        </w:tc>
+        <w:tc>
+          <w:tcPr>
+            <w:tcW w:w="0" w:type="auto"/>
+            <w:vAlign w:val="center"/>
+          </w:tcPr>
+          <w:p>
+            <w:pPr>
+              <w:jc w:val="center"/>
+              <w:cnfStyle w:val="000000100000" w:firstRow="0" w:lastRow="0" w:firstColumn="0" w:lastColumn="0" w:oddVBand="0" w:evenVBand="0" w:oddHBand="1" w:evenHBand="0" w:firstRowFirstColumn="0" w:firstRowLastColumn="0" w:lastRowFirstColumn="0" w:lastRowLastColumn="0"/>
+              <w:rPr>
+                <w:lang w:val="en-GB"/>
+              </w:rPr>
+            </w:pPr>
+            <w:r>
+              <w:rPr>
+                <w:lang w:val="en-GB"/>
+              </w:rPr>
+              <w:t>3.46793</w:t>
+            </w:r>
+          </w:p>
+        </w:tc>
+        <w:tc>
+          <w:tcPr>
+            <w:tcW w:w="0" w:type="auto"/>
+            <w:vAlign w:val="center"/>
+          </w:tcPr>
+          <w:p>
+            <w:pPr>
+              <w:jc w:val="center"/>
+              <w:cnfStyle w:val="000000100000" w:firstRow="0" w:lastRow="0" w:firstColumn="0" w:lastColumn="0" w:oddVBand="0" w:evenVBand="0" w:oddHBand="1" w:evenHBand="0" w:firstRowFirstColumn="0" w:firstRowLastColumn="0" w:lastRowFirstColumn="0" w:lastRowLastColumn="0"/>
+              <w:rPr>
+                <w:lang w:val="en-GB"/>
+              </w:rPr>
+            </w:pPr>
+            <w:r>
+              <w:rPr>
+                <w:lang w:val="en-GB"/>
+              </w:rPr>
+              <w:t>4.21009</w:t>
+            </w:r>
+          </w:p>
+        </w:tc>
+        <w:tc>
+          <w:tcPr>
+            <w:tcW w:w="0" w:type="auto"/>
+            <w:vAlign w:val="center"/>
+          </w:tcPr>
+          <w:p>
+            <w:pPr>
+              <w:jc w:val="center"/>
+              <w:cnfStyle w:val="000000100000" w:firstRow="0" w:lastRow="0" w:firstColumn="0" w:lastColumn="0" w:oddVBand="0" w:evenVBand="0" w:oddHBand="1" w:evenHBand="0" w:firstRowFirstColumn="0" w:firstRowLastColumn="0" w:lastRowFirstColumn="0" w:lastRowLastColumn="0"/>
+              <w:rPr>
+                <w:lang w:val="en-GB"/>
+              </w:rPr>
+            </w:pPr>
+            <w:r>
+              <w:rPr>
+                <w:lang w:val="en-GB"/>
+              </w:rPr>
+              <w:t>4.53349</w:t>
+            </w:r>
+          </w:p>
+        </w:tc>
+      </w:tr>
+      <w:tr>
+        <w:trPr>
+          <w:trHeight w:val="341"/>
+        </w:trPr>
+        <w:tc>
+          <w:tcPr>
+            <w:cnfStyle w:val="001000000000" w:firstRow="0" w:lastRow="0" w:firstColumn="1" w:lastColumn="0" w:oddVBand="0" w:evenVBand="0" w:oddHBand="0" w:evenHBand="0" w:firstRowFirstColumn="0" w:firstRowLastColumn="0" w:lastRowFirstColumn="0" w:lastRowLastColumn="0"/>
+            <w:tcW w:w="846" w:type="dxa"/>
+            <w:vAlign w:val="center"/>
+          </w:tcPr>
+          <w:p>
+            <w:pPr>
+              <w:jc w:val="center"/>
+              <w:rPr>
+                <w:lang w:val="en-GB"/>
+              </w:rPr>
+            </w:pPr>
+            <m:oMathPara>
+              <m:oMath>
+                <m:r>
+                  <m:rPr>
+                    <m:sty m:val="bi"/>
+                  </m:rPr>
+                  <w:rPr>
+                    <w:rFonts w:ascii="Cambria Math" w:hAnsi="Cambria Math"/>
+                    <w:lang w:val="en-GB"/>
+                  </w:rPr>
+                  <m:t>1</m:t>
+                </m:r>
+                <m:sSup>
+                  <m:sSupPr>
+                    <m:ctrlPr>
+                      <w:rPr>
+                        <w:rFonts w:ascii="Cambria Math" w:hAnsi="Cambria Math"/>
+                        <w:b w:val="0"/>
+                        <w:bCs w:val="0"/>
+                        <w:i/>
+                        <w:lang w:val="en-GB"/>
+                      </w:rPr>
+                    </m:ctrlPr>
+                  </m:sSupPr>
+                  <m:e>
+                    <m:r>
+                      <m:rPr>
+                        <m:sty m:val="bi"/>
+                      </m:rPr>
+                      <w:rPr>
+                        <w:rFonts w:ascii="Cambria Math" w:hAnsi="Cambria Math"/>
+                        <w:lang w:val="en-GB"/>
+                      </w:rPr>
+                      <m:t>0</m:t>
+                    </m:r>
+                    <m:ctrlPr>
+                      <w:rPr>
+                        <w:rFonts w:ascii="Cambria Math" w:hAnsi="Cambria Math"/>
+                        <w:i/>
+                        <w:lang w:val="en-GB"/>
+                      </w:rPr>
+                    </m:ctrlPr>
+                  </m:e>
+                  <m:sup>
+                    <m:r>
+                      <m:rPr>
+                        <m:sty m:val="bi"/>
+                      </m:rPr>
+                      <w:rPr>
+                        <w:rFonts w:ascii="Cambria Math" w:hAnsi="Cambria Math"/>
+                        <w:lang w:val="en-GB"/>
+                      </w:rPr>
+                      <m:t>8</m:t>
+                    </m:r>
+                  </m:sup>
+                </m:sSup>
+              </m:oMath>
+            </m:oMathPara>
+          </w:p>
+        </w:tc>
+        <w:tc>
+          <w:tcPr>
+            <w:tcW w:w="334" w:type="dxa"/>
+            <w:tcBorders>
+              <w:right w:val="double" w:sz="12" w:space="0" w:color="auto"/>
+            </w:tcBorders>
+            <w:vAlign w:val="center"/>
+          </w:tcPr>
+          <w:p>
+            <w:pPr>
+              <w:jc w:val="center"/>
+              <w:cnfStyle w:val="000000000000" w:firstRow="0" w:lastRow="0" w:firstColumn="0" w:lastColumn="0" w:oddVBand="0" w:evenVBand="0" w:oddHBand="0" w:evenHBand="0" w:firstRowFirstColumn="0" w:firstRowLastColumn="0" w:lastRowFirstColumn="0" w:lastRowLastColumn="0"/>
+              <w:rPr>
+                <w:b/>
+                <w:bCs/>
+                <w:lang w:val="en-GB"/>
+              </w:rPr>
+            </w:pPr>
+            <m:oMathPara>
+              <m:oMath>
+                <m:r>
+                  <m:rPr>
+                    <m:sty m:val="bi"/>
+                  </m:rPr>
+                  <w:rPr>
+                    <w:rFonts w:ascii="Cambria Math" w:hAnsi="Cambria Math"/>
+                    <w:lang w:val="en-GB"/>
+                  </w:rPr>
+                  <m:t>1</m:t>
+                </m:r>
+                <m:sSup>
+                  <m:sSupPr>
+                    <m:ctrlPr>
+                      <w:rPr>
+                        <w:rFonts w:ascii="Cambria Math" w:hAnsi="Cambria Math"/>
+                        <w:b/>
+                        <w:bCs/>
+                        <w:i/>
+                        <w:lang w:val="en-GB"/>
+                      </w:rPr>
+                    </m:ctrlPr>
+                  </m:sSupPr>
+                  <m:e>
+                    <m:r>
+                      <m:rPr>
+                        <m:sty m:val="bi"/>
+                      </m:rPr>
+                      <w:rPr>
+                        <w:rFonts w:ascii="Cambria Math" w:hAnsi="Cambria Math"/>
+                        <w:lang w:val="en-GB"/>
+                      </w:rPr>
+                      <m:t>0</m:t>
+                    </m:r>
+                  </m:e>
+                  <m:sup>
+                    <m:r>
+                      <m:rPr>
+                        <m:sty m:val="bi"/>
+                      </m:rPr>
+                      <w:rPr>
+                        <w:rFonts w:ascii="Cambria Math" w:hAnsi="Cambria Math"/>
+                        <w:lang w:val="en-GB"/>
+                      </w:rPr>
                       <m:t>4</m:t>
                     </m:r>
                   </m:sup>
@@ -14529,7 +15310,7 @@
           <w:p>
             <w:pPr>
               <w:jc w:val="center"/>
-              <w:cnfStyle w:val="000000100000" w:firstRow="0" w:lastRow="0" w:firstColumn="0" w:lastColumn="0" w:oddVBand="0" w:evenVBand="0" w:oddHBand="1" w:evenHBand="0" w:firstRowFirstColumn="0" w:firstRowLastColumn="0" w:lastRowFirstColumn="0" w:lastRowLastColumn="0"/>
+              <w:cnfStyle w:val="000000000000" w:firstRow="0" w:lastRow="0" w:firstColumn="0" w:lastColumn="0" w:oddVBand="0" w:evenVBand="0" w:oddHBand="0" w:evenHBand="0" w:firstRowFirstColumn="0" w:firstRowLastColumn="0" w:lastRowFirstColumn="0" w:lastRowLastColumn="0"/>
               <w:rPr>
                 <w:lang w:val="en-GB"/>
               </w:rPr>
@@ -14550,7 +15331,7 @@
           <w:p>
             <w:pPr>
               <w:jc w:val="center"/>
-              <w:cnfStyle w:val="000000100000" w:firstRow="0" w:lastRow="0" w:firstColumn="0" w:lastColumn="0" w:oddVBand="0" w:evenVBand="0" w:oddHBand="1" w:evenHBand="0" w:firstRowFirstColumn="0" w:firstRowLastColumn="0" w:lastRowFirstColumn="0" w:lastRowLastColumn="0"/>
+              <w:cnfStyle w:val="000000000000" w:firstRow="0" w:lastRow="0" w:firstColumn="0" w:lastColumn="0" w:oddVBand="0" w:evenVBand="0" w:oddHBand="0" w:evenHBand="0" w:firstRowFirstColumn="0" w:firstRowLastColumn="0" w:lastRowFirstColumn="0" w:lastRowLastColumn="0"/>
               <w:rPr>
                 <w:lang w:val="en-GB"/>
               </w:rPr>
@@ -14571,7 +15352,7 @@
           <w:p>
             <w:pPr>
               <w:jc w:val="center"/>
-              <w:cnfStyle w:val="000000100000" w:firstRow="0" w:lastRow="0" w:firstColumn="0" w:lastColumn="0" w:oddVBand="0" w:evenVBand="0" w:oddHBand="1" w:evenHBand="0" w:firstRowFirstColumn="0" w:firstRowLastColumn="0" w:lastRowFirstColumn="0" w:lastRowLastColumn="0"/>
+              <w:cnfStyle w:val="000000000000" w:firstRow="0" w:lastRow="0" w:firstColumn="0" w:lastColumn="0" w:oddVBand="0" w:evenVBand="0" w:oddHBand="0" w:evenHBand="0" w:firstRowFirstColumn="0" w:firstRowLastColumn="0" w:lastRowFirstColumn="0" w:lastRowLastColumn="0"/>
               <w:rPr>
                 <w:lang w:val="en-GB"/>
               </w:rPr>
@@ -14592,7 +15373,7 @@
           <w:p>
             <w:pPr>
               <w:jc w:val="center"/>
-              <w:cnfStyle w:val="000000100000" w:firstRow="0" w:lastRow="0" w:firstColumn="0" w:lastColumn="0" w:oddVBand="0" w:evenVBand="0" w:oddHBand="1" w:evenHBand="0" w:firstRowFirstColumn="0" w:firstRowLastColumn="0" w:lastRowFirstColumn="0" w:lastRowLastColumn="0"/>
+              <w:cnfStyle w:val="000000000000" w:firstRow="0" w:lastRow="0" w:firstColumn="0" w:lastColumn="0" w:oddVBand="0" w:evenVBand="0" w:oddHBand="0" w:evenHBand="0" w:firstRowFirstColumn="0" w:firstRowLastColumn="0" w:lastRowFirstColumn="0" w:lastRowLastColumn="0"/>
               <w:rPr>
                 <w:lang w:val="en-GB"/>
               </w:rPr>
@@ -14616,7 +15397,7 @@
           <w:p>
             <w:pPr>
               <w:jc w:val="center"/>
-              <w:cnfStyle w:val="000000100000" w:firstRow="0" w:lastRow="0" w:firstColumn="0" w:lastColumn="0" w:oddVBand="0" w:evenVBand="0" w:oddHBand="1" w:evenHBand="0" w:firstRowFirstColumn="0" w:firstRowLastColumn="0" w:lastRowFirstColumn="0" w:lastRowLastColumn="0"/>
+              <w:cnfStyle w:val="000000000000" w:firstRow="0" w:lastRow="0" w:firstColumn="0" w:lastColumn="0" w:oddVBand="0" w:evenVBand="0" w:oddHBand="0" w:evenHBand="0" w:firstRowFirstColumn="0" w:firstRowLastColumn="0" w:lastRowFirstColumn="0" w:lastRowLastColumn="0"/>
               <w:rPr>
                 <w:lang w:val="en-GB"/>
               </w:rPr>
@@ -14640,7 +15421,7 @@
           <w:p>
             <w:pPr>
               <w:jc w:val="center"/>
-              <w:cnfStyle w:val="000000100000" w:firstRow="0" w:lastRow="0" w:firstColumn="0" w:lastColumn="0" w:oddVBand="0" w:evenVBand="0" w:oddHBand="1" w:evenHBand="0" w:firstRowFirstColumn="0" w:firstRowLastColumn="0" w:lastRowFirstColumn="0" w:lastRowLastColumn="0"/>
+              <w:cnfStyle w:val="000000000000" w:firstRow="0" w:lastRow="0" w:firstColumn="0" w:lastColumn="0" w:oddVBand="0" w:evenVBand="0" w:oddHBand="0" w:evenHBand="0" w:firstRowFirstColumn="0" w:firstRowLastColumn="0" w:lastRowFirstColumn="0" w:lastRowLastColumn="0"/>
               <w:rPr>
                 <w:lang w:val="en-GB"/>
               </w:rPr>
@@ -14661,7 +15442,7 @@
           <w:p>
             <w:pPr>
               <w:jc w:val="center"/>
-              <w:cnfStyle w:val="000000100000" w:firstRow="0" w:lastRow="0" w:firstColumn="0" w:lastColumn="0" w:oddVBand="0" w:evenVBand="0" w:oddHBand="1" w:evenHBand="0" w:firstRowFirstColumn="0" w:firstRowLastColumn="0" w:lastRowFirstColumn="0" w:lastRowLastColumn="0"/>
+              <w:cnfStyle w:val="000000000000" w:firstRow="0" w:lastRow="0" w:firstColumn="0" w:lastColumn="0" w:oddVBand="0" w:evenVBand="0" w:oddHBand="0" w:evenHBand="0" w:firstRowFirstColumn="0" w:firstRowLastColumn="0" w:lastRowFirstColumn="0" w:lastRowLastColumn="0"/>
               <w:rPr>
                 <w:lang w:val="en-GB"/>
               </w:rPr>
@@ -14682,7 +15463,7 @@
           <w:p>
             <w:pPr>
               <w:jc w:val="center"/>
-              <w:cnfStyle w:val="000000100000" w:firstRow="0" w:lastRow="0" w:firstColumn="0" w:lastColumn="0" w:oddVBand="0" w:evenVBand="0" w:oddHBand="1" w:evenHBand="0" w:firstRowFirstColumn="0" w:firstRowLastColumn="0" w:lastRowFirstColumn="0" w:lastRowLastColumn="0"/>
+              <w:cnfStyle w:val="000000000000" w:firstRow="0" w:lastRow="0" w:firstColumn="0" w:lastColumn="0" w:oddVBand="0" w:evenVBand="0" w:oddHBand="0" w:evenHBand="0" w:firstRowFirstColumn="0" w:firstRowLastColumn="0" w:lastRowFirstColumn="0" w:lastRowLastColumn="0"/>
               <w:rPr>
                 <w:lang w:val="en-GB"/>
               </w:rPr>
@@ -14703,7 +15484,7 @@
           <w:p>
             <w:pPr>
               <w:jc w:val="center"/>
-              <w:cnfStyle w:val="000000100000" w:firstRow="0" w:lastRow="0" w:firstColumn="0" w:lastColumn="0" w:oddVBand="0" w:evenVBand="0" w:oddHBand="1" w:evenHBand="0" w:firstRowFirstColumn="0" w:firstRowLastColumn="0" w:lastRowFirstColumn="0" w:lastRowLastColumn="0"/>
+              <w:cnfStyle w:val="000000000000" w:firstRow="0" w:lastRow="0" w:firstColumn="0" w:lastColumn="0" w:oddVBand="0" w:evenVBand="0" w:oddHBand="0" w:evenHBand="0" w:firstRowFirstColumn="0" w:firstRowLastColumn="0" w:lastRowFirstColumn="0" w:lastRowLastColumn="0"/>
               <w:rPr>
                 <w:lang w:val="en-GB"/>
               </w:rPr>
@@ -14724,7 +15505,7 @@
           <w:p>
             <w:pPr>
               <w:jc w:val="center"/>
-              <w:cnfStyle w:val="000000100000" w:firstRow="0" w:lastRow="0" w:firstColumn="0" w:lastColumn="0" w:oddVBand="0" w:evenVBand="0" w:oddHBand="1" w:evenHBand="0" w:firstRowFirstColumn="0" w:firstRowLastColumn="0" w:lastRowFirstColumn="0" w:lastRowLastColumn="0"/>
+              <w:cnfStyle w:val="000000000000" w:firstRow="0" w:lastRow="0" w:firstColumn="0" w:lastColumn="0" w:oddVBand="0" w:evenVBand="0" w:oddHBand="0" w:evenHBand="0" w:firstRowFirstColumn="0" w:firstRowLastColumn="0" w:lastRowFirstColumn="0" w:lastRowLastColumn="0"/>
               <w:rPr>
                 <w:lang w:val="en-GB"/>
               </w:rPr>
@@ -14740,6 +15521,7 @@
       </w:tr>
       <w:tr>
         <w:trPr>
+          <w:cnfStyle w:val="000000100000" w:firstRow="0" w:lastRow="0" w:firstColumn="0" w:lastColumn="0" w:oddVBand="0" w:evenVBand="0" w:oddHBand="1" w:evenHBand="0" w:firstRowFirstColumn="0" w:firstRowLastColumn="0" w:lastRowFirstColumn="0" w:lastRowLastColumn="0"/>
           <w:trHeight w:val="341"/>
         </w:trPr>
         <w:tc>
@@ -14772,7 +15554,7 @@
           <w:p>
             <w:pPr>
               <w:jc w:val="center"/>
-              <w:cnfStyle w:val="000000000000" w:firstRow="0" w:lastRow="0" w:firstColumn="0" w:lastColumn="0" w:oddVBand="0" w:evenVBand="0" w:oddHBand="0" w:evenHBand="0" w:firstRowFirstColumn="0" w:firstRowLastColumn="0" w:lastRowFirstColumn="0" w:lastRowLastColumn="0"/>
+              <w:cnfStyle w:val="000000100000" w:firstRow="0" w:lastRow="0" w:firstColumn="0" w:lastColumn="0" w:oddVBand="0" w:evenVBand="0" w:oddHBand="1" w:evenHBand="0" w:firstRowFirstColumn="0" w:firstRowLastColumn="0" w:lastRowFirstColumn="0" w:lastRowLastColumn="0"/>
               <w:rPr>
                 <w:rFonts w:ascii="Calibri" w:eastAsia="Calibri" w:hAnsi="Calibri" w:cs="Times New Roman"/>
                 <w:b/>
@@ -14793,7 +15575,7 @@
           <w:p>
             <w:pPr>
               <w:jc w:val="center"/>
-              <w:cnfStyle w:val="000000000000" w:firstRow="0" w:lastRow="0" w:firstColumn="0" w:lastColumn="0" w:oddVBand="0" w:evenVBand="0" w:oddHBand="0" w:evenHBand="0" w:firstRowFirstColumn="0" w:firstRowLastColumn="0" w:lastRowFirstColumn="0" w:lastRowLastColumn="0"/>
+              <w:cnfStyle w:val="000000100000" w:firstRow="0" w:lastRow="0" w:firstColumn="0" w:lastColumn="0" w:oddVBand="0" w:evenVBand="0" w:oddHBand="1" w:evenHBand="0" w:firstRowFirstColumn="0" w:firstRowLastColumn="0" w:lastRowFirstColumn="0" w:lastRowLastColumn="0"/>
               <w:rPr>
                 <w:lang w:val="en-GB"/>
               </w:rPr>
@@ -14809,7 +15591,7 @@
           <w:p>
             <w:pPr>
               <w:jc w:val="center"/>
-              <w:cnfStyle w:val="000000000000" w:firstRow="0" w:lastRow="0" w:firstColumn="0" w:lastColumn="0" w:oddVBand="0" w:evenVBand="0" w:oddHBand="0" w:evenHBand="0" w:firstRowFirstColumn="0" w:firstRowLastColumn="0" w:lastRowFirstColumn="0" w:lastRowLastColumn="0"/>
+              <w:cnfStyle w:val="000000100000" w:firstRow="0" w:lastRow="0" w:firstColumn="0" w:lastColumn="0" w:oddVBand="0" w:evenVBand="0" w:oddHBand="1" w:evenHBand="0" w:firstRowFirstColumn="0" w:firstRowLastColumn="0" w:lastRowFirstColumn="0" w:lastRowLastColumn="0"/>
               <w:rPr>
                 <w:lang w:val="en-GB"/>
               </w:rPr>
@@ -14825,7 +15607,7 @@
           <w:p>
             <w:pPr>
               <w:jc w:val="center"/>
-              <w:cnfStyle w:val="000000000000" w:firstRow="0" w:lastRow="0" w:firstColumn="0" w:lastColumn="0" w:oddVBand="0" w:evenVBand="0" w:oddHBand="0" w:evenHBand="0" w:firstRowFirstColumn="0" w:firstRowLastColumn="0" w:lastRowFirstColumn="0" w:lastRowLastColumn="0"/>
+              <w:cnfStyle w:val="000000100000" w:firstRow="0" w:lastRow="0" w:firstColumn="0" w:lastColumn="0" w:oddVBand="0" w:evenVBand="0" w:oddHBand="1" w:evenHBand="0" w:firstRowFirstColumn="0" w:firstRowLastColumn="0" w:lastRowFirstColumn="0" w:lastRowLastColumn="0"/>
               <w:rPr>
                 <w:lang w:val="en-GB"/>
               </w:rPr>
@@ -14841,7 +15623,7 @@
           <w:p>
             <w:pPr>
               <w:jc w:val="center"/>
-              <w:cnfStyle w:val="000000000000" w:firstRow="0" w:lastRow="0" w:firstColumn="0" w:lastColumn="0" w:oddVBand="0" w:evenVBand="0" w:oddHBand="0" w:evenHBand="0" w:firstRowFirstColumn="0" w:firstRowLastColumn="0" w:lastRowFirstColumn="0" w:lastRowLastColumn="0"/>
+              <w:cnfStyle w:val="000000100000" w:firstRow="0" w:lastRow="0" w:firstColumn="0" w:lastColumn="0" w:oddVBand="0" w:evenVBand="0" w:oddHBand="1" w:evenHBand="0" w:firstRowFirstColumn="0" w:firstRowLastColumn="0" w:lastRowFirstColumn="0" w:lastRowLastColumn="0"/>
               <w:rPr>
                 <w:lang w:val="en-GB"/>
               </w:rPr>
@@ -14860,7 +15642,7 @@
           <w:p>
             <w:pPr>
               <w:jc w:val="center"/>
-              <w:cnfStyle w:val="000000000000" w:firstRow="0" w:lastRow="0" w:firstColumn="0" w:lastColumn="0" w:oddVBand="0" w:evenVBand="0" w:oddHBand="0" w:evenHBand="0" w:firstRowFirstColumn="0" w:firstRowLastColumn="0" w:lastRowFirstColumn="0" w:lastRowLastColumn="0"/>
+              <w:cnfStyle w:val="000000100000" w:firstRow="0" w:lastRow="0" w:firstColumn="0" w:lastColumn="0" w:oddVBand="0" w:evenVBand="0" w:oddHBand="1" w:evenHBand="0" w:firstRowFirstColumn="0" w:firstRowLastColumn="0" w:lastRowFirstColumn="0" w:lastRowLastColumn="0"/>
               <w:rPr>
                 <w:lang w:val="en-GB"/>
               </w:rPr>
@@ -14879,7 +15661,7 @@
           <w:p>
             <w:pPr>
               <w:jc w:val="center"/>
-              <w:cnfStyle w:val="000000000000" w:firstRow="0" w:lastRow="0" w:firstColumn="0" w:lastColumn="0" w:oddVBand="0" w:evenVBand="0" w:oddHBand="0" w:evenHBand="0" w:firstRowFirstColumn="0" w:firstRowLastColumn="0" w:lastRowFirstColumn="0" w:lastRowLastColumn="0"/>
+              <w:cnfStyle w:val="000000100000" w:firstRow="0" w:lastRow="0" w:firstColumn="0" w:lastColumn="0" w:oddVBand="0" w:evenVBand="0" w:oddHBand="1" w:evenHBand="0" w:firstRowFirstColumn="0" w:firstRowLastColumn="0" w:lastRowFirstColumn="0" w:lastRowLastColumn="0"/>
               <w:rPr>
                 <w:lang w:val="en-GB"/>
               </w:rPr>
@@ -14895,7 +15677,7 @@
           <w:p>
             <w:pPr>
               <w:jc w:val="center"/>
-              <w:cnfStyle w:val="000000000000" w:firstRow="0" w:lastRow="0" w:firstColumn="0" w:lastColumn="0" w:oddVBand="0" w:evenVBand="0" w:oddHBand="0" w:evenHBand="0" w:firstRowFirstColumn="0" w:firstRowLastColumn="0" w:lastRowFirstColumn="0" w:lastRowLastColumn="0"/>
+              <w:cnfStyle w:val="000000100000" w:firstRow="0" w:lastRow="0" w:firstColumn="0" w:lastColumn="0" w:oddVBand="0" w:evenVBand="0" w:oddHBand="1" w:evenHBand="0" w:firstRowFirstColumn="0" w:firstRowLastColumn="0" w:lastRowFirstColumn="0" w:lastRowLastColumn="0"/>
               <w:rPr>
                 <w:lang w:val="en-GB"/>
               </w:rPr>
@@ -14911,7 +15693,7 @@
           <w:p>
             <w:pPr>
               <w:jc w:val="center"/>
-              <w:cnfStyle w:val="000000000000" w:firstRow="0" w:lastRow="0" w:firstColumn="0" w:lastColumn="0" w:oddVBand="0" w:evenVBand="0" w:oddHBand="0" w:evenHBand="0" w:firstRowFirstColumn="0" w:firstRowLastColumn="0" w:lastRowFirstColumn="0" w:lastRowLastColumn="0"/>
+              <w:cnfStyle w:val="000000100000" w:firstRow="0" w:lastRow="0" w:firstColumn="0" w:lastColumn="0" w:oddVBand="0" w:evenVBand="0" w:oddHBand="1" w:evenHBand="0" w:firstRowFirstColumn="0" w:firstRowLastColumn="0" w:lastRowFirstColumn="0" w:lastRowLastColumn="0"/>
               <w:rPr>
                 <w:lang w:val="en-GB"/>
               </w:rPr>
@@ -14927,7 +15709,7 @@
           <w:p>
             <w:pPr>
               <w:jc w:val="center"/>
-              <w:cnfStyle w:val="000000000000" w:firstRow="0" w:lastRow="0" w:firstColumn="0" w:lastColumn="0" w:oddVBand="0" w:evenVBand="0" w:oddHBand="0" w:evenHBand="0" w:firstRowFirstColumn="0" w:firstRowLastColumn="0" w:lastRowFirstColumn="0" w:lastRowLastColumn="0"/>
+              <w:cnfStyle w:val="000000100000" w:firstRow="0" w:lastRow="0" w:firstColumn="0" w:lastColumn="0" w:oddVBand="0" w:evenVBand="0" w:oddHBand="1" w:evenHBand="0" w:firstRowFirstColumn="0" w:firstRowLastColumn="0" w:lastRowFirstColumn="0" w:lastRowLastColumn="0"/>
               <w:rPr>
                 <w:lang w:val="en-GB"/>
               </w:rPr>
@@ -14943,7 +15725,7 @@
           <w:p>
             <w:pPr>
               <w:jc w:val="center"/>
-              <w:cnfStyle w:val="000000000000" w:firstRow="0" w:lastRow="0" w:firstColumn="0" w:lastColumn="0" w:oddVBand="0" w:evenVBand="0" w:oddHBand="0" w:evenHBand="0" w:firstRowFirstColumn="0" w:firstRowLastColumn="0" w:lastRowFirstColumn="0" w:lastRowLastColumn="0"/>
+              <w:cnfStyle w:val="000000100000" w:firstRow="0" w:lastRow="0" w:firstColumn="0" w:lastColumn="0" w:oddVBand="0" w:evenVBand="0" w:oddHBand="1" w:evenHBand="0" w:firstRowFirstColumn="0" w:firstRowLastColumn="0" w:lastRowFirstColumn="0" w:lastRowLastColumn="0"/>
               <w:rPr>
                 <w:lang w:val="en-GB"/>
               </w:rPr>

</xml_diff>